<commit_message>
where it's at. I got two turn tables and a mic
</commit_message>
<xml_diff>
--- a/Chap1_VAMPIRE_ThematicAnalysis_24JAN14LG.docx
+++ b/Chap1_VAMPIRE_ThematicAnalysis_24JAN14LG.docx
@@ -1,6 +1,6 @@
 
 <file path=word/document.xml><?xml version="1.0" encoding="utf-8"?>
-<w:document xmlns:wpc="http://schemas.microsoft.com/office/word/2010/wordprocessingCanvas" xmlns:cx="http://schemas.microsoft.com/office/drawing/2014/chartex" xmlns:cx1="http://schemas.microsoft.com/office/drawing/2015/9/8/chartex" xmlns:cx2="http://schemas.microsoft.com/office/drawing/2015/10/21/chartex" xmlns:cx3="http://schemas.microsoft.com/office/drawing/2016/5/9/chartex" xmlns:cx4="http://schemas.microsoft.com/office/drawing/2016/5/10/chartex" xmlns:cx5="http://schemas.microsoft.com/office/drawing/2016/5/11/chartex" xmlns:cx6="http://schemas.microsoft.com/office/drawing/2016/5/12/chartex" xmlns:cx7="http://schemas.microsoft.com/office/drawing/2016/5/13/chartex" xmlns:cx8="http://schemas.microsoft.com/office/drawing/2016/5/14/chartex" xmlns:mc="http://schemas.openxmlformats.org/markup-compatibility/2006" xmlns:aink="http://schemas.microsoft.com/office/drawing/2016/ink" xmlns:am3d="http://schemas.microsoft.com/office/drawing/2017/model3d" xmlns:o="urn:schemas-microsoft-com:office:office" xmlns:oel="http://schemas.microsoft.com/office/2019/extlst" xmlns:r="http://schemas.openxmlformats.org/officeDocument/2006/relationships" xmlns:m="http://schemas.openxmlformats.org/officeDocument/2006/math" xmlns:v="urn:schemas-microsoft-com:vml" xmlns:wp14="http://schemas.microsoft.com/office/word/2010/wordprocessingDrawing" xmlns:wp="http://schemas.openxmlformats.org/drawingml/2006/wordprocessingDrawing" xmlns:w10="urn:schemas-microsoft-com:office:word" xmlns:w="http://schemas.openxmlformats.org/wordprocessingml/2006/main" xmlns:w14="http://schemas.microsoft.com/office/word/2010/wordml" xmlns:w15="http://schemas.microsoft.com/office/word/2012/wordml" xmlns:w16cex="http://schemas.microsoft.com/office/word/2018/wordml/cex" xmlns:w16cid="http://schemas.microsoft.com/office/word/2016/wordml/cid" xmlns:w16="http://schemas.microsoft.com/office/word/2018/wordml" xmlns:w16sdtdh="http://schemas.microsoft.com/office/word/2020/wordml/sdtdatahash" xmlns:w16se="http://schemas.microsoft.com/office/word/2015/wordml/symex" xmlns:wpg="http://schemas.microsoft.com/office/word/2010/wordprocessingGroup" xmlns:wpi="http://schemas.microsoft.com/office/word/2010/wordprocessingInk" xmlns:wne="http://schemas.microsoft.com/office/word/2006/wordml" xmlns:wps="http://schemas.microsoft.com/office/word/2010/wordprocessingShape" mc:Ignorable="w14 w15 w16se w16cid w16 w16cex w16sdtdh wp14">
+<w:document xmlns:wpc="http://schemas.microsoft.com/office/word/2010/wordprocessingCanvas" xmlns:cx="http://schemas.microsoft.com/office/drawing/2014/chartex" xmlns:cx1="http://schemas.microsoft.com/office/drawing/2015/9/8/chartex" xmlns:cx2="http://schemas.microsoft.com/office/drawing/2015/10/21/chartex" xmlns:cx3="http://schemas.microsoft.com/office/drawing/2016/5/9/chartex" xmlns:cx4="http://schemas.microsoft.com/office/drawing/2016/5/10/chartex" xmlns:cx5="http://schemas.microsoft.com/office/drawing/2016/5/11/chartex" xmlns:cx6="http://schemas.microsoft.com/office/drawing/2016/5/12/chartex" xmlns:cx7="http://schemas.microsoft.com/office/drawing/2016/5/13/chartex" xmlns:cx8="http://schemas.microsoft.com/office/drawing/2016/5/14/chartex" xmlns:mc="http://schemas.openxmlformats.org/markup-compatibility/2006" xmlns:aink="http://schemas.microsoft.com/office/drawing/2016/ink" xmlns:am3d="http://schemas.microsoft.com/office/drawing/2017/model3d" xmlns:o="urn:schemas-microsoft-com:office:office" xmlns:oel="http://schemas.microsoft.com/office/2019/extlst" xmlns:r="http://schemas.openxmlformats.org/officeDocument/2006/relationships" xmlns:m="http://schemas.openxmlformats.org/officeDocument/2006/math" xmlns:v="urn:schemas-microsoft-com:vml" xmlns:wp14="http://schemas.microsoft.com/office/word/2010/wordprocessingDrawing" xmlns:wp="http://schemas.openxmlformats.org/drawingml/2006/wordprocessingDrawing" xmlns:w10="urn:schemas-microsoft-com:office:word" xmlns:w="http://schemas.openxmlformats.org/wordprocessingml/2006/main" xmlns:w14="http://schemas.microsoft.com/office/word/2010/wordml" xmlns:w15="http://schemas.microsoft.com/office/word/2012/wordml" xmlns:w16cex="http://schemas.microsoft.com/office/word/2018/wordml/cex" xmlns:w16cid="http://schemas.microsoft.com/office/word/2016/wordml/cid" xmlns:w16="http://schemas.microsoft.com/office/word/2018/wordml" xmlns:w16du="http://schemas.microsoft.com/office/word/2023/wordml/word16du" xmlns:w16sdtdh="http://schemas.microsoft.com/office/word/2020/wordml/sdtdatahash" xmlns:w16se="http://schemas.microsoft.com/office/word/2015/wordml/symex" xmlns:wpg="http://schemas.microsoft.com/office/word/2010/wordprocessingGroup" xmlns:wpi="http://schemas.microsoft.com/office/word/2010/wordprocessingInk" xmlns:wne="http://schemas.microsoft.com/office/word/2006/wordml" xmlns:wps="http://schemas.microsoft.com/office/word/2010/wordprocessingShape" mc:Ignorable="w14 w15 w16se w16cid w16 w16cex w16sdtdh w16du wp14">
   <w:body>
     <w:p>
       <w:pPr>
@@ -18,6 +18,21 @@
           <w:szCs w:val="24"/>
         </w:rPr>
         <w:t>Chapter 1: VAMPIRE</w:t>
+      </w:r>
+      <w:r>
+        <w:rPr>
+          <w:rFonts w:cstheme="minorHAnsi"/>
+          <w:sz w:val="24"/>
+          <w:szCs w:val="24"/>
+        </w:rPr>
+        <w:t xml:space="preserve"> </w:t>
+      </w:r>
+      <w:r>
+        <w:rPr>
+          <w:rFonts w:ascii="Calibri" w:eastAsia="Calibri" w:hAnsi="Calibri" w:cs="Calibri"/>
+          <w:color w:val="000000"/>
+        </w:rPr>
+        <w:t>Vicken And Many Persons Interview Research Enterprise (VAMPIRE)</w:t>
       </w:r>
     </w:p>
     <w:p>
@@ -67,23 +82,7 @@
               <w:rFonts w:eastAsia="Calibri" w:cstheme="minorHAnsi"/>
               <w:color w:val="000000"/>
             </w:rPr>
-            <w:t>(</w:t>
-          </w:r>
-          <w:proofErr w:type="spellStart"/>
-          <w:r>
-            <w:rPr>
-              <w:rFonts w:eastAsia="Calibri" w:cstheme="minorHAnsi"/>
-              <w:color w:val="000000"/>
-            </w:rPr>
-            <w:t>Sonnenwald</w:t>
-          </w:r>
-          <w:proofErr w:type="spellEnd"/>
-          <w:r>
-            <w:rPr>
-              <w:rFonts w:eastAsia="Calibri" w:cstheme="minorHAnsi"/>
-              <w:color w:val="000000"/>
-            </w:rPr>
-            <w:t xml:space="preserve"> 2007)</w:t>
+            <w:t>(Sonnenwald 2007)</w:t>
           </w:r>
         </w:sdtContent>
       </w:sdt>
@@ -106,21 +105,12 @@
           </w:placeholder>
         </w:sdtPr>
         <w:sdtContent>
-          <w:proofErr w:type="spellStart"/>
           <w:r>
             <w:rPr>
               <w:rFonts w:eastAsia="Calibri" w:cstheme="minorHAnsi"/>
               <w:color w:val="000000"/>
             </w:rPr>
-            <w:t>Disis</w:t>
-          </w:r>
-          <w:proofErr w:type="spellEnd"/>
-          <w:r>
-            <w:rPr>
-              <w:rFonts w:eastAsia="Calibri" w:cstheme="minorHAnsi"/>
-              <w:color w:val="000000"/>
-            </w:rPr>
-            <w:t xml:space="preserve"> and Slattery (2010)</w:t>
+            <w:t>Disis and Slattery (2010)</w:t>
           </w:r>
         </w:sdtContent>
       </w:sdt>
@@ -155,23 +145,7 @@
               <w:rFonts w:eastAsia="Calibri" w:cstheme="minorHAnsi"/>
               <w:color w:val="000000"/>
             </w:rPr>
-            <w:t>(</w:t>
-          </w:r>
-          <w:proofErr w:type="spellStart"/>
-          <w:r>
-            <w:rPr>
-              <w:rFonts w:eastAsia="Calibri" w:cstheme="minorHAnsi"/>
-              <w:color w:val="000000"/>
-            </w:rPr>
-            <w:t>Sonnenwald</w:t>
-          </w:r>
-          <w:proofErr w:type="spellEnd"/>
-          <w:r>
-            <w:rPr>
-              <w:rFonts w:eastAsia="Calibri" w:cstheme="minorHAnsi"/>
-              <w:color w:val="000000"/>
-            </w:rPr>
-            <w:t xml:space="preserve"> 2007)</w:t>
+            <w:t>(Sonnenwald 2007)</w:t>
           </w:r>
         </w:sdtContent>
       </w:sdt>
@@ -227,23 +201,7 @@
               <w:rFonts w:eastAsia="Calibri" w:cstheme="minorHAnsi"/>
               <w:color w:val="000000"/>
             </w:rPr>
-            <w:t>(</w:t>
-          </w:r>
-          <w:proofErr w:type="spellStart"/>
-          <w:r>
-            <w:rPr>
-              <w:rFonts w:eastAsia="Calibri" w:cstheme="minorHAnsi"/>
-              <w:color w:val="000000"/>
-            </w:rPr>
-            <w:t>Sonnenwald</w:t>
-          </w:r>
-          <w:proofErr w:type="spellEnd"/>
-          <w:r>
-            <w:rPr>
-              <w:rFonts w:eastAsia="Calibri" w:cstheme="minorHAnsi"/>
-              <w:color w:val="000000"/>
-            </w:rPr>
-            <w:t xml:space="preserve"> 2007)</w:t>
+            <w:t>(Sonnenwald 2007)</w:t>
           </w:r>
         </w:sdtContent>
       </w:sdt>
@@ -377,20 +335,20 @@
       <w:pPr>
         <w:ind w:left="-20" w:right="-20"/>
         <w:rPr>
-          <w:rFonts w:eastAsia="Calibri" w:cstheme="minorHAnsi"/>
-        </w:rPr>
-      </w:pPr>
-      <w:r>
-        <w:rPr>
-          <w:rFonts w:eastAsia="Calibri" w:cstheme="minorHAnsi"/>
+          <w:rFonts w:eastAsia="Calibri"/>
+        </w:rPr>
+      </w:pPr>
+      <w:r>
+        <w:rPr>
+          <w:rFonts w:eastAsia="Calibri"/>
         </w:rPr>
         <w:t xml:space="preserve">Intradisciplinary collaboration, or unidisciplinary </w:t>
       </w:r>
       <w:sdt>
         <w:sdtPr>
           <w:rPr>
-            <w:rFonts w:eastAsia="Calibri" w:cstheme="minorHAnsi"/>
-            <w:color w:val="000000"/>
+            <w:rFonts w:eastAsia="Calibri"/>
+            <w:color w:val="000000" w:themeColor="text1"/>
           </w:rPr>
           <w:tag w:val="MENDELEY_CITATION_v3_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"/>
           <w:id w:val="-1243029172"/>
@@ -401,52 +359,24 @@
         <w:sdtContent>
           <w:r>
             <w:rPr>
-              <w:rFonts w:eastAsia="Calibri" w:cstheme="minorHAnsi"/>
-              <w:color w:val="000000"/>
+              <w:rFonts w:eastAsia="Calibri"/>
+              <w:color w:val="000000" w:themeColor="text1"/>
             </w:rPr>
-            <w:t>(</w:t>
-          </w:r>
-          <w:proofErr w:type="spellStart"/>
-          <w:r>
-            <w:rPr>
-              <w:rFonts w:eastAsia="Calibri" w:cstheme="minorHAnsi"/>
-              <w:color w:val="000000"/>
-            </w:rPr>
-            <w:t>Okraku</w:t>
-          </w:r>
-          <w:proofErr w:type="spellEnd"/>
-          <w:r>
-            <w:rPr>
-              <w:rFonts w:eastAsia="Calibri" w:cstheme="minorHAnsi"/>
-              <w:color w:val="000000"/>
-            </w:rPr>
-            <w:t xml:space="preserve"> et al. 2017)</w:t>
+            <w:t>(Okraku et al. 2017)</w:t>
           </w:r>
         </w:sdtContent>
       </w:sdt>
       <w:r>
         <w:rPr>
-          <w:rFonts w:eastAsia="Calibri" w:cstheme="minorHAnsi"/>
-        </w:rPr>
-        <w:t xml:space="preserve"> or simply disciplinary,</w:t>
-      </w:r>
-      <w:r>
-        <w:rPr>
-          <w:rFonts w:cstheme="minorHAnsi"/>
-        </w:rPr>
-        <w:t xml:space="preserve"> </w:t>
-      </w:r>
-      <w:r>
-        <w:rPr>
-          <w:rFonts w:eastAsia="Calibri" w:cstheme="minorHAnsi"/>
-        </w:rPr>
-        <w:t xml:space="preserve">is a form of scientific cooperation where participants from the same field contribute and generate knowledge within their specific domain, as noted by </w:t>
+          <w:rFonts w:eastAsia="Calibri"/>
+        </w:rPr>
+        <w:t xml:space="preserve"> or simply disciplinary, is a form of scientific cooperation where participants from the same field contribute and generate knowledge within their specific domain, as noted by </w:t>
       </w:r>
       <w:sdt>
         <w:sdtPr>
           <w:rPr>
-            <w:rFonts w:eastAsia="Calibri" w:cstheme="minorHAnsi"/>
-            <w:color w:val="000000"/>
+            <w:rFonts w:eastAsia="Calibri"/>
+            <w:color w:val="000000" w:themeColor="text1"/>
           </w:rPr>
           <w:tag w:val="MENDELEY_CITATION_v3_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"/>
           <w:id w:val="2080085564"/>
@@ -455,35 +385,26 @@
           </w:placeholder>
         </w:sdtPr>
         <w:sdtContent>
-          <w:proofErr w:type="spellStart"/>
           <w:r>
             <w:rPr>
-              <w:rFonts w:eastAsia="Calibri" w:cstheme="minorHAnsi"/>
-              <w:color w:val="000000"/>
+              <w:rFonts w:eastAsia="Calibri"/>
+              <w:color w:val="000000" w:themeColor="text1"/>
             </w:rPr>
-            <w:t>Sonnenwald</w:t>
-          </w:r>
-          <w:proofErr w:type="spellEnd"/>
-          <w:r>
-            <w:rPr>
-              <w:rFonts w:eastAsia="Calibri" w:cstheme="minorHAnsi"/>
-              <w:color w:val="000000"/>
-            </w:rPr>
-            <w:t xml:space="preserve"> (2007)</w:t>
+            <w:t>Sonnenwald (2007)</w:t>
           </w:r>
         </w:sdtContent>
       </w:sdt>
       <w:r>
         <w:rPr>
-          <w:rFonts w:eastAsia="Calibri" w:cstheme="minorHAnsi"/>
+          <w:rFonts w:eastAsia="Calibri"/>
         </w:rPr>
         <w:t xml:space="preserve">. </w:t>
       </w:r>
       <w:sdt>
         <w:sdtPr>
           <w:rPr>
-            <w:rFonts w:eastAsia="Calibri" w:cstheme="minorHAnsi"/>
-            <w:color w:val="000000"/>
+            <w:rFonts w:eastAsia="Calibri"/>
+            <w:color w:val="000000" w:themeColor="text1"/>
           </w:rPr>
           <w:tag w:val="MENDELEY_CITATION_v3_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"/>
           <w:id w:val="684253912"/>
@@ -494,8 +415,8 @@
         <w:sdtContent>
           <w:r>
             <w:rPr>
-              <w:rFonts w:eastAsia="Calibri" w:cstheme="minorHAnsi"/>
-              <w:color w:val="000000"/>
+              <w:rFonts w:eastAsia="Calibri"/>
+              <w:color w:val="000000" w:themeColor="text1"/>
             </w:rPr>
             <w:t>Moody (2004)</w:t>
           </w:r>
@@ -503,38 +424,43 @@
       </w:sdt>
       <w:r>
         <w:rPr>
-          <w:rFonts w:eastAsia="Calibri" w:cstheme="minorHAnsi"/>
-          <w:color w:val="000000"/>
-        </w:rPr>
-        <w:t xml:space="preserve"> describes research specialties within these collaborations as central clusters of </w:t>
-      </w:r>
-      <w:proofErr w:type="gramStart"/>
-      <w:r>
-        <w:rPr>
-          <w:rFonts w:eastAsia="Calibri" w:cstheme="minorHAnsi"/>
-          <w:color w:val="000000"/>
-        </w:rPr>
-        <w:t>scientists</w:t>
-      </w:r>
-      <w:proofErr w:type="gramEnd"/>
-      <w:r>
-        <w:rPr>
-          <w:rFonts w:eastAsia="Calibri" w:cstheme="minorHAnsi"/>
-          <w:color w:val="000000"/>
-        </w:rPr>
-        <w:t xml:space="preserve"> instrumental in generating innovative concepts and ideas. </w:t>
-      </w:r>
-      <w:r>
-        <w:rPr>
-          <w:rFonts w:eastAsia="Calibri" w:cstheme="minorHAnsi"/>
+          <w:rFonts w:eastAsia="Calibri"/>
+          <w:color w:val="000000" w:themeColor="text1"/>
+        </w:rPr>
+        <w:t xml:space="preserve"> describes research specialties within these collaborations as central clusters of scientists </w:t>
+      </w:r>
+      <w:r>
+        <w:rPr>
+          <w:rFonts w:eastAsia="Calibri"/>
+          <w:color w:val="000000" w:themeColor="text1"/>
+        </w:rPr>
+        <w:t xml:space="preserve">who </w:t>
+      </w:r>
+      <w:r>
+        <w:rPr>
+          <w:rFonts w:eastAsia="Calibri"/>
+          <w:color w:val="000000" w:themeColor="text1"/>
+        </w:rPr>
+        <w:t>are instrumental</w:t>
+      </w:r>
+      <w:r>
+        <w:rPr>
+          <w:rFonts w:eastAsia="Calibri"/>
+          <w:color w:val="000000" w:themeColor="text1"/>
+        </w:rPr>
+        <w:t xml:space="preserve"> in generating innovative concepts and ideas. </w:t>
+      </w:r>
+      <w:r>
+        <w:rPr>
+          <w:rFonts w:eastAsia="Calibri"/>
         </w:rPr>
         <w:t xml:space="preserve"> </w:t>
       </w:r>
       <w:sdt>
         <w:sdtPr>
           <w:rPr>
-            <w:rFonts w:eastAsia="Calibri" w:cstheme="minorHAnsi"/>
-            <w:color w:val="000000"/>
+            <w:rFonts w:eastAsia="Calibri"/>
+            <w:color w:val="000000" w:themeColor="text1"/>
           </w:rPr>
           <w:tag w:val="MENDELEY_CITATION_v3_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"/>
           <w:id w:val="158194891"/>
@@ -545,30 +471,27 @@
         <w:sdtContent>
           <w:r>
             <w:rPr>
-              <w:rFonts w:eastAsia="Calibri" w:cstheme="minorHAnsi"/>
-              <w:color w:val="000000"/>
+              <w:rFonts w:eastAsia="Calibri"/>
+              <w:color w:val="000000" w:themeColor="text1"/>
             </w:rPr>
             <w:t>Dalton, Wolff, and Bekker (2021)</w:t>
           </w:r>
         </w:sdtContent>
       </w:sdt>
       <w:r>
-        <w:rPr>
-          <w:rFonts w:cstheme="minorHAnsi"/>
-        </w:rPr>
-        <w:t xml:space="preserve"> </w:t>
-      </w:r>
-      <w:r>
-        <w:rPr>
-          <w:rFonts w:eastAsia="Calibri" w:cstheme="minorHAnsi"/>
-        </w:rPr>
-        <w:t xml:space="preserve">further define a scientific discipline as a distinct field characterized by unique discourses and practices, akin to a specific language code. This 'language', encompassing methodologies, terminologies, and theoretical frameworks, remains largely exclusive to the discipline, providing its practitioners with a framework for focused scientific progress </w:t>
+        <w:t xml:space="preserve"> further define a scientific discipline as a distinct field characterized by unique discourses and practices, akin to a specific language code. </w:t>
+      </w:r>
+      <w:r>
+        <w:t>This 'language,’</w:t>
+      </w:r>
+      <w:r>
+        <w:t xml:space="preserve"> encompassing methodologies, terminologies, and theoretical frameworks, remains largely exclusive to the discipline, providing its practitioners with a framework for focused scientific progress </w:t>
       </w:r>
       <w:sdt>
         <w:sdtPr>
           <w:rPr>
-            <w:rFonts w:eastAsia="Calibri" w:cstheme="minorHAnsi"/>
-            <w:color w:val="000000"/>
+            <w:rFonts w:eastAsia="Calibri"/>
+            <w:color w:val="000000" w:themeColor="text1"/>
           </w:rPr>
           <w:tag w:val="MENDELEY_CITATION_v3_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"/>
           <w:id w:val="-1630845481"/>
@@ -579,8 +502,8 @@
         <w:sdtContent>
           <w:r>
             <w:rPr>
-              <w:rFonts w:eastAsia="Calibri" w:cstheme="minorHAnsi"/>
-              <w:color w:val="000000"/>
+              <w:rFonts w:eastAsia="Calibri"/>
+              <w:color w:val="000000" w:themeColor="text1"/>
             </w:rPr>
             <w:t>(Dalton, Wolff, and Bekker 2021)</w:t>
           </w:r>
@@ -588,7 +511,7 @@
       </w:sdt>
       <w:r>
         <w:rPr>
-          <w:rFonts w:eastAsia="Calibri" w:cstheme="minorHAnsi"/>
+          <w:rFonts w:eastAsia="Calibri"/>
         </w:rPr>
         <w:t xml:space="preserve">. </w:t>
       </w:r>
@@ -631,17 +554,13 @@
         <w:rPr>
           <w:rFonts w:eastAsia="Calibri" w:cstheme="minorHAnsi"/>
         </w:rPr>
-        <w:t xml:space="preserve">. She notes that while disciplinary work is valuable for its incremental contributions to specific fields, interdisciplinary work is essential for tackling broader, society-driven questions that single disciplines cannot address alone. This perspective aligns with the growing trend among federal agencies to prioritize interdisciplinary research in funding decisions (cite this). LaRosa highlights that researchers at BSU must excel in team-based approaches to capitalize on funding opportunities that demand interdisciplinary efforts. She points out the need for authentic collaboration between STEM and social sciences, moving away from superficial integrations towards genuinely co-created and co-developed research questions that synergize both domains. This shift marks a departure from traditional practices where social science elements were often added as </w:t>
-      </w:r>
-      <w:r>
-        <w:rPr>
-          <w:rFonts w:eastAsia="Calibri" w:cstheme="minorHAnsi"/>
-        </w:rPr>
-        <w:lastRenderedPageBreak/>
-        <w:t xml:space="preserve">afterthoughts to STEM projects; instead, it calls for an equal and integrated partnership from the outset of research initiatives. </w:t>
-      </w:r>
-    </w:p>
-    <w:p>
+        <w:t xml:space="preserve">. She notes that while disciplinary work is valuable for its incremental contributions to specific fields, interdisciplinary work is essential for tackling broader, society-driven questions that single disciplines cannot address alone. This perspective aligns with the growing trend among federal agencies to prioritize interdisciplinary research in funding decisions (cite this). LaRosa highlights that researchers at BSU must excel in team-based approaches to capitalize on funding opportunities that demand interdisciplinary efforts. She points out the need for authentic collaboration between STEM and social sciences, moving away from superficial integrations towards genuinely co-created and co-developed research questions that synergize both domains. This shift marks a departure from traditional practices where social science elements were often added as afterthoughts to STEM projects; instead, it calls for an equal and integrated partnership from the outset of research initiatives. </w:t>
+      </w:r>
+    </w:p>
+    <w:p>
+      <w:r>
+        <w:t xml:space="preserve">Methods: </w:t>
+      </w:r>
       <w:r>
         <w:t>Thematic Analysis</w:t>
       </w:r>
@@ -1033,19 +952,11 @@
           </w:placeholder>
         </w:sdtPr>
         <w:sdtContent>
-          <w:proofErr w:type="spellStart"/>
           <w:r>
             <w:rPr>
               <w:color w:val="000000"/>
             </w:rPr>
-            <w:t>Piqueiras</w:t>
-          </w:r>
-          <w:proofErr w:type="spellEnd"/>
-          <w:r>
-            <w:rPr>
-              <w:color w:val="000000"/>
-            </w:rPr>
-            <w:t>, Stanley, and Laskey (2023)</w:t>
+            <w:t>Piqueiras, Stanley, and Laskey (2023)</w:t>
           </w:r>
         </w:sdtContent>
       </w:sdt>
@@ -1121,23 +1032,7 @@
               <w:rFonts w:eastAsia="system-ui" w:cstheme="minorHAnsi"/>
               <w:color w:val="000000"/>
             </w:rPr>
-            <w:t>(</w:t>
-          </w:r>
-          <w:proofErr w:type="spellStart"/>
-          <w:r>
-            <w:rPr>
-              <w:rFonts w:eastAsia="system-ui" w:cstheme="minorHAnsi"/>
-              <w:color w:val="000000"/>
-            </w:rPr>
-            <w:t>Piqueiras</w:t>
-          </w:r>
-          <w:proofErr w:type="spellEnd"/>
-          <w:r>
-            <w:rPr>
-              <w:rFonts w:eastAsia="system-ui" w:cstheme="minorHAnsi"/>
-              <w:color w:val="000000"/>
-            </w:rPr>
-            <w:t>, Stanley, and Laskey 2023)</w:t>
+            <w:t>(Piqueiras, Stanley, and Laskey 2023)</w:t>
           </w:r>
         </w:sdtContent>
       </w:sdt>
@@ -1166,23 +1061,7 @@
               <w:rFonts w:eastAsia="system-ui" w:cstheme="minorHAnsi"/>
               <w:color w:val="000000"/>
             </w:rPr>
-            <w:t>(</w:t>
-          </w:r>
-          <w:proofErr w:type="spellStart"/>
-          <w:r>
-            <w:rPr>
-              <w:rFonts w:eastAsia="system-ui" w:cstheme="minorHAnsi"/>
-              <w:color w:val="000000"/>
-            </w:rPr>
-            <w:t>Piqueiras</w:t>
-          </w:r>
-          <w:proofErr w:type="spellEnd"/>
-          <w:r>
-            <w:rPr>
-              <w:rFonts w:eastAsia="system-ui" w:cstheme="minorHAnsi"/>
-              <w:color w:val="000000"/>
-            </w:rPr>
-            <w:t>, Stanley, and Laskey 2023)</w:t>
+            <w:t>(Piqueiras, Stanley, and Laskey 2023)</w:t>
           </w:r>
         </w:sdtContent>
       </w:sdt>
@@ -1211,23 +1090,7 @@
               <w:rFonts w:eastAsia="system-ui" w:cstheme="minorHAnsi"/>
               <w:color w:val="000000"/>
             </w:rPr>
-            <w:t>(</w:t>
-          </w:r>
-          <w:proofErr w:type="spellStart"/>
-          <w:r>
-            <w:rPr>
-              <w:rFonts w:eastAsia="system-ui" w:cstheme="minorHAnsi"/>
-              <w:color w:val="000000"/>
-            </w:rPr>
-            <w:t>Piqueiras</w:t>
-          </w:r>
-          <w:proofErr w:type="spellEnd"/>
-          <w:r>
-            <w:rPr>
-              <w:rFonts w:eastAsia="system-ui" w:cstheme="minorHAnsi"/>
-              <w:color w:val="000000"/>
-            </w:rPr>
-            <w:t>, Stanley, and Laskey 2023)</w:t>
+            <w:t>(Piqueiras, Stanley, and Laskey 2023)</w:t>
           </w:r>
         </w:sdtContent>
       </w:sdt>
@@ -1714,7 +1577,6 @@
         </w:rPr>
         <w:t xml:space="preserve">. </w:t>
       </w:r>
-      <w:proofErr w:type="gramStart"/>
       <w:r>
         <w:rPr>
           <w:rFonts w:cstheme="minorHAnsi"/>
@@ -1722,7 +1584,6 @@
         </w:rPr>
         <w:t>Twenty five</w:t>
       </w:r>
-      <w:proofErr w:type="gramEnd"/>
       <w:r>
         <w:rPr>
           <w:rFonts w:cstheme="minorHAnsi"/>
@@ -2002,23 +1863,7 @@
           <w:rFonts w:cstheme="minorHAnsi"/>
           <w:shd w:val="clear" w:color="auto" w:fill="FFFFFF"/>
         </w:rPr>
-        <w:t xml:space="preserve"> then aligned with the primary codes derived from </w:t>
-      </w:r>
-      <w:proofErr w:type="spellStart"/>
-      <w:r>
-        <w:rPr>
-          <w:rFonts w:cstheme="minorHAnsi"/>
-          <w:shd w:val="clear" w:color="auto" w:fill="FFFFFF"/>
-        </w:rPr>
-        <w:t>Piqueiras</w:t>
-      </w:r>
-      <w:proofErr w:type="spellEnd"/>
-      <w:r>
-        <w:rPr>
-          <w:rFonts w:cstheme="minorHAnsi"/>
-          <w:shd w:val="clear" w:color="auto" w:fill="FFFFFF"/>
-        </w:rPr>
-        <w:t xml:space="preserve"> et al. (2023): Academic Culture, Institutional Structures, and Interpersonal Dynamics, thus offering a refined lens through which to view the faculty's collaborative experiences. </w:t>
+        <w:t xml:space="preserve"> then aligned with the primary codes derived from Piqueiras et al. (2023): Academic Culture, Institutional Structures, and Interpersonal Dynamics, thus offering a refined lens through which to view the faculty's collaborative experiences. </w:t>
       </w:r>
     </w:p>
     <w:p>
@@ -2064,7 +1909,7 @@
         <w:rPr>
           <w:rFonts w:cstheme="minorHAnsi"/>
         </w:rPr>
-        <w:t>survey interviewees</w:t>
+        <w:t>interviewees</w:t>
       </w:r>
       <w:r>
         <w:rPr>
@@ -2089,6 +1934,12 @@
           <w:rFonts w:cstheme="minorHAnsi"/>
         </w:rPr>
         <w:t>analyzed using NVIVO, following a similar thematic classification as the focus groups, thus ensuring a cohesive and comprehensive analysis across both data collection methods.</w:t>
+      </w:r>
+      <w:r>
+        <w:rPr>
+          <w:rFonts w:cstheme="minorHAnsi"/>
+        </w:rPr>
+        <w:t xml:space="preserve"> </w:t>
       </w:r>
     </w:p>
     <w:p>
@@ -2401,35 +2252,20 @@
         <w:rPr>
           <w:rFonts w:cstheme="minorHAnsi"/>
         </w:rPr>
-        <w:t xml:space="preserve">This theme resonates deeply when considering opportunities for collaboration, particularly in departments where solo endeavors are the norm. It points to the necessity of balancing individual research autonomy with collaborative initiatives. The significance of institutional support in facilitating collaboration is underscored by remarks such as "The department has been supportive with all collaboration" and "They are vital in helping me create space to meet deadlines." Such comments illustrate how variations in leadership and departmental culture can profoundly influence the extent and effectiveness of collaborative efforts among faculty. Departmental policies and practices, as outlined by </w:t>
-      </w:r>
-      <w:proofErr w:type="spellStart"/>
-      <w:r>
-        <w:rPr>
-          <w:rFonts w:cstheme="minorHAnsi"/>
-        </w:rPr>
-        <w:t>Okraku</w:t>
-      </w:r>
-      <w:proofErr w:type="spellEnd"/>
-      <w:r>
-        <w:rPr>
-          <w:rFonts w:cstheme="minorHAnsi"/>
-        </w:rPr>
-        <w:t xml:space="preserve"> et al. (2017), play a formative role in shaping the scientific community's landscape, encompassing aspects like federal programs, funding opportunities, hiring practices, resource allocation, and graduate training. </w:t>
-      </w:r>
-    </w:p>
-    <w:p>
-      <w:pPr>
-        <w:spacing w:line="240" w:lineRule="auto"/>
-        <w:rPr>
-          <w:rFonts w:cstheme="minorHAnsi"/>
-        </w:rPr>
-      </w:pPr>
-      <w:r>
-        <w:rPr>
-          <w:rFonts w:cstheme="minorHAnsi"/>
-        </w:rPr>
-        <w:lastRenderedPageBreak/>
+        <w:t xml:space="preserve">This theme resonates deeply when considering opportunities for collaboration, particularly in departments where solo endeavors are the norm. It points to the necessity of balancing individual research autonomy with collaborative initiatives. The significance of institutional support in facilitating collaboration is underscored by remarks such as "The department has been supportive with all collaboration" and "They are vital in helping me create space to meet deadlines." Such comments illustrate how variations in leadership and departmental culture can profoundly influence the extent and effectiveness of collaborative efforts among faculty. Departmental policies and practices, as outlined by Okraku et al. (2017), play a formative role in shaping the scientific community's landscape, encompassing aspects like federal programs, funding opportunities, hiring practices, resource allocation, and graduate training. </w:t>
+      </w:r>
+    </w:p>
+    <w:p>
+      <w:pPr>
+        <w:spacing w:line="240" w:lineRule="auto"/>
+        <w:rPr>
+          <w:rFonts w:cstheme="minorHAnsi"/>
+        </w:rPr>
+      </w:pPr>
+      <w:r>
+        <w:rPr>
+          <w:rFonts w:cstheme="minorHAnsi"/>
+        </w:rPr>
         <w:t xml:space="preserve">Interpersonal dynamics within collaborations also reveal interesting patterns. </w:t>
       </w:r>
       <w:r>
@@ -2606,41 +2442,9 @@
     <w:p>
       <w:pPr>
         <w:spacing w:line="240" w:lineRule="auto"/>
-        <w:rPr>
-          <w:rFonts w:cstheme="minorHAnsi"/>
-        </w:rPr>
-      </w:pPr>
-      <w:r>
-        <w:rPr>
-          <w:rFonts w:cstheme="minorHAnsi"/>
-        </w:rPr>
-        <w:t xml:space="preserve">In summary, academic culture is a potent force that shapes the contours of collaborative research in profound ways. It </w:t>
-      </w:r>
-      <w:proofErr w:type="gramStart"/>
-      <w:r>
-        <w:rPr>
-          <w:rFonts w:cstheme="minorHAnsi"/>
-        </w:rPr>
-        <w:t>manifests</w:t>
-      </w:r>
-      <w:proofErr w:type="gramEnd"/>
-      <w:r>
-        <w:rPr>
-          <w:rFonts w:cstheme="minorHAnsi"/>
-        </w:rPr>
-        <w:t xml:space="preserve"> in the quest for achievements and acknowledgments, where the balance between individual and collective successes is delicately negotiated. Faculty support and departmental dynamics further color this landscape, illustrating how leadership styles and departmental ethos can significantly impact collaborative endeavors. Embracing novel </w:t>
-      </w:r>
-      <w:r>
-        <w:rPr>
-          <w:rFonts w:cstheme="minorHAnsi"/>
-        </w:rPr>
-        <w:t xml:space="preserve">research, teaching, and public engagement approaches </w:t>
-      </w:r>
-      <w:r>
-        <w:rPr>
-          <w:rFonts w:cstheme="minorHAnsi"/>
-        </w:rPr>
-        <w:t xml:space="preserve">reflects a growing trend toward interdisciplinary and integrative practices, challenging the traditional confines of academic roles. Meanwhile, the pervasive issue of limited time underlines a cultural norm of constant urgency and the struggle to juggle diverse academic responsibilities. </w:t>
+      </w:pPr>
+      <w:r>
+        <w:t xml:space="preserve">In summary, academic culture is a potent force that shapes the contours of collaborative research in profound ways. It is manifested in the quest for achievements and acknowledgments, where the balance between individual and collective successes is delicately negotiated. Faculty support and departmental dynamics further color this landscape, illustrating how leadership styles and departmental ethos can significantly impact collaborative endeavors. Embracing novel research, teaching, and public engagement approaches reflects a growing trend toward interdisciplinary and integrative practices, challenging the traditional confines of academic roles. Meanwhile, the pervasive issue of limited time underlines a cultural norm of constant urgency and the struggle to juggle diverse academic responsibilities. </w:t>
       </w:r>
     </w:p>
     <w:p>
@@ -2846,7 +2650,6 @@
         <w:rPr>
           <w:rFonts w:cstheme="minorHAnsi"/>
         </w:rPr>
-        <w:lastRenderedPageBreak/>
         <w:t xml:space="preserve">An additional layer of complexity emerges when considering faculty responsibilities and </w:t>
       </w:r>
       <w:r>
@@ -2997,21 +2800,7 @@
         <w:rPr>
           <w:rFonts w:cstheme="minorHAnsi"/>
         </w:rPr>
-        <w:t xml:space="preserve">The narrative also brings to light the need for structural support mechanisms to facilitate dedicated research time. Suggestions like "Could there be </w:t>
-      </w:r>
-      <w:proofErr w:type="gramStart"/>
-      <w:r>
-        <w:rPr>
-          <w:rFonts w:cstheme="minorHAnsi"/>
-        </w:rPr>
-        <w:t>mini-sabbaticals</w:t>
-      </w:r>
-      <w:proofErr w:type="gramEnd"/>
-      <w:r>
-        <w:rPr>
-          <w:rFonts w:cstheme="minorHAnsi"/>
-        </w:rPr>
-        <w:t xml:space="preserve"> to create time for faculty?" and "Clear guidelines about time off and course buyouts that </w:t>
+        <w:t xml:space="preserve">The narrative also brings to light the need for structural support mechanisms to facilitate dedicated research time. Suggestions like "Could there be mini-sabbaticals to create time for faculty?" and "Clear guidelines about time off and course buyouts that </w:t>
       </w:r>
       <w:r>
         <w:rPr>
@@ -3043,48 +2832,9 @@
     <w:p>
       <w:pPr>
         <w:spacing w:line="240" w:lineRule="auto"/>
-        <w:rPr>
-          <w:rFonts w:cstheme="minorHAnsi"/>
-        </w:rPr>
-      </w:pPr>
-      <w:r>
-        <w:rPr>
-          <w:rFonts w:cstheme="minorHAnsi"/>
-        </w:rPr>
-        <w:t>In the landscape of academic research, funding mechanisms like the "</w:t>
-      </w:r>
-      <w:proofErr w:type="spellStart"/>
-      <w:r>
-        <w:rPr>
-          <w:rFonts w:cstheme="minorHAnsi"/>
-        </w:rPr>
-        <w:t>Cobrea</w:t>
-      </w:r>
-      <w:proofErr w:type="spellEnd"/>
-      <w:r>
-        <w:rPr>
-          <w:rFonts w:cstheme="minorHAnsi"/>
-        </w:rPr>
-        <w:t xml:space="preserve"> grant" and the "One</w:t>
-      </w:r>
-      <w:r>
-        <w:rPr>
-          <w:rFonts w:cstheme="minorHAnsi"/>
-        </w:rPr>
-        <w:t>-</w:t>
-      </w:r>
-      <w:r>
-        <w:rPr>
-          <w:rFonts w:cstheme="minorHAnsi"/>
-        </w:rPr>
-        <w:t xml:space="preserve">Health initiative" serve as key drivers for interdisciplinary collaboration. These initiatives, often requiring </w:t>
-      </w:r>
-      <w:r>
-        <w:rPr>
-          <w:rFonts w:cstheme="minorHAnsi"/>
-        </w:rPr>
-        <w:lastRenderedPageBreak/>
-        <w:t>collaborative efforts across various disciplines, illustrate how funding structures can catalyze interdisciplinary research. However, securing funding in such contexts is fraught with challenges, as encapsulated in the struggle of "Finding funding and collaborators who get it" within "small and interdisciplinary spaces." This predicament underscores a critical gap in traditional funding models, which may not adequately accommodate the nuanced needs of interdisciplinary projects. The struggle to find appropriate funding sources and collaborators who appreciate the interdisciplinary nature of the work highlights an urgent need for more adaptable and inclusive funding mechanisms that can embrace the complexity of interdisciplinary research.</w:t>
+      </w:pPr>
+      <w:r>
+        <w:t>In the landscape of academic research, funding mechanisms like the "Cobrea grant" and the "One-Health initiative" serve as key drivers for interdisciplinary collaboration. These initiatives, often requiring collaborative efforts across various disciplines, illustrate how funding structures can catalyze interdisciplinary research. However, securing funding in such contexts is fraught with challenges, as encapsulated in the struggle of "Finding funding and collaborators who get it" within "small and interdisciplinary spaces." This predicament underscores a critical gap in traditional funding models, which may not adequately accommodate the nuanced needs of interdisciplinary projects. The struggle to find appropriate funding sources and collaborators who appreciate the interdisciplinary nature of the work highlights an urgent need for more adaptable and inclusive funding mechanisms that can embrace the complexity of interdisciplinary research.</w:t>
       </w:r>
     </w:p>
     <w:p>
@@ -3104,21 +2854,7 @@
         <w:rPr>
           <w:rFonts w:cstheme="minorHAnsi"/>
         </w:rPr>
-        <w:t xml:space="preserve">highlights the </w:t>
-      </w:r>
-      <w:proofErr w:type="gramStart"/>
-      <w:r>
-        <w:rPr>
-          <w:rFonts w:cstheme="minorHAnsi"/>
-        </w:rPr>
-        <w:t>often underappreciated</w:t>
-      </w:r>
-      <w:proofErr w:type="gramEnd"/>
-      <w:r>
-        <w:rPr>
-          <w:rFonts w:cstheme="minorHAnsi"/>
-        </w:rPr>
-        <w:t xml:space="preserve"> role of administrative structures in shaping the research agenda, directing the flow of funds, and </w:t>
+        <w:t xml:space="preserve">highlights the often underappreciated role of administrative structures in shaping the research agenda, directing the flow of funds, and </w:t>
       </w:r>
       <w:r>
         <w:rPr>
@@ -3178,21 +2914,7 @@
         <w:rPr>
           <w:rFonts w:cstheme="minorHAnsi"/>
         </w:rPr>
-        <w:t xml:space="preserve">An essential yet complex facet of academic collaboration is the active involvement of students, particularly undergraduates, in research projects. This dimension of collaboration, as exemplified by the experiences of Cindy McCrea and Matthew </w:t>
-      </w:r>
-      <w:proofErr w:type="spellStart"/>
-      <w:r>
-        <w:rPr>
-          <w:rFonts w:cstheme="minorHAnsi"/>
-        </w:rPr>
-        <w:t>Genuchi</w:t>
-      </w:r>
-      <w:proofErr w:type="spellEnd"/>
-      <w:r>
-        <w:rPr>
-          <w:rFonts w:cstheme="minorHAnsi"/>
-        </w:rPr>
-        <w:t xml:space="preserve">, underscores the pivotal role of mentorship in enriching </w:t>
+        <w:t xml:space="preserve">An essential yet complex facet of academic collaboration is the active involvement of students, particularly undergraduates, in research projects. This dimension of collaboration, as exemplified by the experiences of Cindy McCrea and Matthew Genuchi, underscores the pivotal role of mentorship in enriching </w:t>
       </w:r>
       <w:r>
         <w:rPr>
@@ -3270,7 +2992,6 @@
         <w:rPr>
           <w:rFonts w:cstheme="minorHAnsi"/>
         </w:rPr>
-        <w:lastRenderedPageBreak/>
         <w:t>The barriers to effective student integration in research often manifest as departmental silos, restrictive academic policies, and limited resources. These structural obstacles can impede the fluid movement and collaboration of faculty and students across various disciplines. Overcoming these barriers requires a concerted effort to create more flexible and accommodating institutional structures. This includes rethinking departmental boundaries, revising policies to facilitate cross-disciplinary student engagement, and allocating resources to support student involvement in research.</w:t>
       </w:r>
     </w:p>
@@ -3393,45 +3114,20 @@
     <w:p>
       <w:pPr>
         <w:spacing w:line="240" w:lineRule="auto"/>
-        <w:rPr>
-          <w:rFonts w:cstheme="minorHAnsi"/>
-        </w:rPr>
-      </w:pPr>
-      <w:r>
-        <w:rPr>
-          <w:rFonts w:cstheme="minorHAnsi"/>
-        </w:rPr>
-        <w:t xml:space="preserve">Grounded in the experiences and insights of faculty members like Allison Simler-Williamson, Cindy McCrea, and Juliette Tinker, </w:t>
-      </w:r>
-      <w:r>
-        <w:rPr>
-          <w:rFonts w:cstheme="minorHAnsi"/>
-        </w:rPr>
-        <w:t>my</w:t>
-      </w:r>
-      <w:r>
-        <w:rPr>
-          <w:rFonts w:cstheme="minorHAnsi"/>
-        </w:rPr>
-        <w:t xml:space="preserve"> analysis delves into the nuances of trust, respect, role clarity, mutual interests, and the balancing act of managing time demands. These dynamics paint a vivid picture of the interpersonal landscape in academic collaborations, highlighting the importance of understanding and navigating these relationships skillfully. From the initial stages of forming a collaboration based on shared interests and respect to the ongoing management of roles and expectations, these dynamics shape the course and outcome of academic partnerships. The diversity of communication styles, the evolution of relationships over time, and the challenges of aligning individual and collective goals are all integral to understanding the interpersonal fabric of academic collaboration.</w:t>
-      </w:r>
-      <w:r>
-        <w:rPr>
-          <w:rFonts w:cstheme="minorHAnsi"/>
-        </w:rPr>
+      </w:pPr>
+      <w:r>
+        <w:t>Grounded in the experiences and insights of faculty members like Allison Simler-Williamson, Cindy McCrea, and Juliette Tinker, my analysis delves into the nuances of trust, respect, role clarity, mutual interests, and the balancing act of managing time demands. These dynamics paint a vivid picture of the interpersonal landscape in academic collaborations, highlighting the importance of understanding and navigating these relationships skillfully. From the initial stages of forming a collaboration based on shared interests and respect to the ongoing management of roles and expectations, these dynamics shape the course and outcome of academic partnerships. The diversity of communication styles, the evolution of relationships over time, and the challenges of aligning individual and collective goals are all integral to understanding the interpersonal fabric of academic collaboration.</w:t>
+      </w:r>
+    </w:p>
+    <w:p>
+      <w:pPr>
+        <w:spacing w:line="240" w:lineRule="auto"/>
+      </w:pPr>
+      <w:r>
         <w:br/>
       </w:r>
       <w:r>
-        <w:rPr>
-          <w:rFonts w:cstheme="minorHAnsi"/>
-        </w:rPr>
-        <w:t>Trust</w:t>
-      </w:r>
-      <w:r>
-        <w:rPr>
-          <w:rFonts w:cstheme="minorHAnsi"/>
-        </w:rPr>
-        <w:t xml:space="preserve"> and Respect</w:t>
+        <w:t>Trust and Respect</w:t>
       </w:r>
     </w:p>
     <w:p>
@@ -3457,21 +3153,7 @@
         <w:rPr>
           <w:rFonts w:cstheme="minorHAnsi"/>
         </w:rPr>
-        <w:t xml:space="preserve">The process of selecting collaborators is often deliberate and strategic, guided by shared research interests and a recognition of excellence in specific areas. This is reflected in the experiences of Cindy McCrea and Shelly </w:t>
-      </w:r>
-      <w:proofErr w:type="spellStart"/>
-      <w:r>
-        <w:rPr>
-          <w:rFonts w:cstheme="minorHAnsi"/>
-        </w:rPr>
-        <w:t>Volsche</w:t>
-      </w:r>
-      <w:proofErr w:type="spellEnd"/>
-      <w:r>
-        <w:rPr>
-          <w:rFonts w:cstheme="minorHAnsi"/>
-        </w:rPr>
-        <w:t xml:space="preserve">, who underscore the importance of aligning with colleagues and students who possess exceptional skills or knowledge that complement their research endeavors. This selective approach aims to forge productive and synergistic teams, emphasizing the significance of intellectual compatibility and expertise in the collaborative process. </w:t>
+        <w:t xml:space="preserve">The process of selecting collaborators is often deliberate and strategic, guided by shared research interests and a recognition of excellence in specific areas. This is reflected in the experiences of Cindy McCrea and Shelly Volsche, who underscore the importance of aligning with colleagues and students who possess exceptional skills or knowledge that complement their research endeavors. This selective approach aims to forge productive and synergistic teams, emphasizing the significance of intellectual compatibility and expertise in the collaborative process. </w:t>
       </w:r>
     </w:p>
     <w:p>
@@ -3511,7 +3193,6 @@
         <w:rPr>
           <w:rFonts w:cstheme="minorHAnsi"/>
         </w:rPr>
-        <w:lastRenderedPageBreak/>
         <w:t xml:space="preserve">The emphasis on trust is complemented by the necessity of collegiality and respect in successful collaborations. The sentiment "If they have the right expertise but are awful as a person, then I won't try to collaborate with them" encapsulates the importance of respectful and professional interpersonal interactions. This underscores that expertise alone is insufficient; the quality of interpersonal dynamics plays a crucial role in the sustainability of collaborations. </w:t>
       </w:r>
     </w:p>
@@ -3540,21 +3221,7 @@
         <w:rPr>
           <w:rFonts w:cstheme="minorHAnsi"/>
         </w:rPr>
-        <w:t xml:space="preserve">The essence of collaboration in academia is also characterized by a blend of professional courtesy and reciprocal benefit. Juliette Tinker’s interactions with collaborators like Mark McGuire and Rich Beard illustrate a dynamic where professional respect is intertwined with mutual benefit. These relationships are anchored in shared interests and expertise, often culminating in co-authorship on papers and joint grant applications. The notion of reciprocity is central to these dynamics, as evidenced in the exchange of resources, expertise, and recognition, enriching </w:t>
-      </w:r>
-      <w:proofErr w:type="gramStart"/>
-      <w:r>
-        <w:rPr>
-          <w:rFonts w:cstheme="minorHAnsi"/>
-        </w:rPr>
-        <w:t>the collaborative</w:t>
-      </w:r>
-      <w:proofErr w:type="gramEnd"/>
-      <w:r>
-        <w:rPr>
-          <w:rFonts w:cstheme="minorHAnsi"/>
-        </w:rPr>
-        <w:t xml:space="preserve"> experience. Tinker’s collaboration with the University of Idaho's dairy farm is a prime example, where access to specialized resources and expertise was pivotal. Such inter-institutional collaborations underscore the necessity of diverse skills and resources for advancing research, emphasizing the collective strength derived from varied expertise. Interpersonal dynamics in academic collaborations are not limited to active research roles but also encompass supportive functions. Tinker's reference to Denny Stevens, primarily involved in providing letters of support, illuminates a collaborative role centered around professional endorsement rather than direct research engagement. These supportive roles are integral to the academic ecosystem, where peer validation can significantly influence the trajectory of research initiatives and grant applications.</w:t>
+        <w:t>The essence of collaboration in academia is also characterized by a blend of professional courtesy and reciprocal benefit. Juliette Tinker’s interactions with collaborators like Mark McGuire and Rich Beard illustrate a dynamic where professional respect is intertwined with mutual benefit. These relationships are anchored in shared interests and expertise, often culminating in co-authorship on papers and joint grant applications. The notion of reciprocity is central to these dynamics, as evidenced in the exchange of resources, expertise, and recognition, enriching the collaborative experience. Tinker’s collaboration with the University of Idaho's dairy farm is a prime example, where access to specialized resources and expertise was pivotal. Such inter-institutional collaborations underscore the necessity of diverse skills and resources for advancing research, emphasizing the collective strength derived from varied expertise. Interpersonal dynamics in academic collaborations are not limited to active research roles but also encompass supportive functions. Tinker's reference to Denny Stevens, primarily involved in providing letters of support, illuminates a collaborative role centered around professional endorsement rather than direct research engagement. These supportive roles are integral to the academic ecosystem, where peer validation can significantly influence the trajectory of research initiatives and grant applications.</w:t>
       </w:r>
     </w:p>
     <w:p>
@@ -3588,21 +3255,7 @@
         <w:rPr>
           <w:rFonts w:cstheme="minorHAnsi"/>
         </w:rPr>
-        <w:t xml:space="preserve">he interplay of role clarity, expectations, and autonomy emerges as a pivotal theme in interpersonal dynamics. The diversity in modes and frequency of communication among collaborators is a key aspect of academic collaborations. The experiences of Tinker and </w:t>
-      </w:r>
-      <w:proofErr w:type="spellStart"/>
-      <w:r>
-        <w:rPr>
-          <w:rFonts w:cstheme="minorHAnsi"/>
-        </w:rPr>
-        <w:t>Genuchi</w:t>
-      </w:r>
-      <w:proofErr w:type="spellEnd"/>
-      <w:r>
-        <w:rPr>
-          <w:rFonts w:cstheme="minorHAnsi"/>
-        </w:rPr>
-        <w:t xml:space="preserve"> illustrate a spectrum of communication styles, ranging from frequent emails and phone calls to more sporadic face-to-face interactions at conferences. Such variations </w:t>
+        <w:t xml:space="preserve">he interplay of role clarity, expectations, and autonomy emerges as a pivotal theme in interpersonal dynamics. The diversity in modes and frequency of communication among collaborators is a key aspect of academic collaborations. The experiences of Tinker and Genuchi illustrate a spectrum of communication styles, ranging from frequent emails and phone calls to more sporadic face-to-face interactions at conferences. Such variations </w:t>
       </w:r>
       <w:r>
         <w:rPr>
@@ -3678,7 +3331,6 @@
         <w:rPr>
           <w:rFonts w:cstheme="minorHAnsi"/>
         </w:rPr>
-        <w:lastRenderedPageBreak/>
         <w:t xml:space="preserve">A recurring challenge in academic collaborations is balancing individual autonomy with collective efforts. This balance is often fraught with complexities, as illustrated in references discussing </w:t>
       </w:r>
       <w:r>
@@ -3753,21 +3405,7 @@
         <w:rPr>
           <w:rFonts w:cstheme="minorHAnsi"/>
         </w:rPr>
-        <w:t xml:space="preserve"> the collective effort and interdisciplinary approach that </w:t>
-      </w:r>
-      <w:proofErr w:type="gramStart"/>
-      <w:r>
-        <w:rPr>
-          <w:rFonts w:cstheme="minorHAnsi"/>
-        </w:rPr>
-        <w:t>characterize</w:t>
-      </w:r>
-      <w:proofErr w:type="gramEnd"/>
-      <w:r>
-        <w:rPr>
-          <w:rFonts w:cstheme="minorHAnsi"/>
-        </w:rPr>
-        <w:t xml:space="preserve"> much of academic research. The involvement of diverse talents and skills in these activities </w:t>
+        <w:t xml:space="preserve"> the collective effort and interdisciplinary approach that characterize much of academic research. The involvement of diverse talents and skills in these activities </w:t>
       </w:r>
       <w:r>
         <w:rPr>
@@ -3863,14 +3501,7 @@
         <w:rPr>
           <w:rFonts w:cstheme="minorHAnsi"/>
         </w:rPr>
-        <w:t xml:space="preserve">The juxtaposition of individual autonomy in research with the collective responsibilities of teamwork presents a unique challenge in collaborative environments. Comments like "There is beauty to more independent work, which is that you have your own timelines" encapsulate the freedom and flexibility </w:t>
-      </w:r>
-      <w:r>
-        <w:rPr>
-          <w:rFonts w:cstheme="minorHAnsi"/>
-        </w:rPr>
-        <w:lastRenderedPageBreak/>
-        <w:t>often associated with solo research endeavors. However, this autonomy can be at odds with the structured timelines and shared accountability that characterize team projects. This tension reflects a significant aspect of interpersonal dynamics within academic collaborations, where individuals must negotiate their independent work preferences with the demands and expectations of the group.</w:t>
+        <w:t>The juxtaposition of individual autonomy in research with the collective responsibilities of teamwork presents a unique challenge in collaborative environments. Comments like "There is beauty to more independent work, which is that you have your own timelines" encapsulate the freedom and flexibility often associated with solo research endeavors. However, this autonomy can be at odds with the structured timelines and shared accountability that characterize team projects. This tension reflects a significant aspect of interpersonal dynamics within academic collaborations, where individuals must negotiate their independent work preferences with the demands and expectations of the group.</w:t>
       </w:r>
     </w:p>
     <w:p>
@@ -4154,7 +3785,7 @@
 </file>
 
 <file path=word/comments.xml><?xml version="1.0" encoding="utf-8"?>
-<w:comments xmlns:wpc="http://schemas.microsoft.com/office/word/2010/wordprocessingCanvas" xmlns:cx="http://schemas.microsoft.com/office/drawing/2014/chartex" xmlns:cx1="http://schemas.microsoft.com/office/drawing/2015/9/8/chartex" xmlns:cx2="http://schemas.microsoft.com/office/drawing/2015/10/21/chartex" xmlns:cx3="http://schemas.microsoft.com/office/drawing/2016/5/9/chartex" xmlns:cx4="http://schemas.microsoft.com/office/drawing/2016/5/10/chartex" xmlns:cx5="http://schemas.microsoft.com/office/drawing/2016/5/11/chartex" xmlns:cx6="http://schemas.microsoft.com/office/drawing/2016/5/12/chartex" xmlns:cx7="http://schemas.microsoft.com/office/drawing/2016/5/13/chartex" xmlns:cx8="http://schemas.microsoft.com/office/drawing/2016/5/14/chartex" xmlns:mc="http://schemas.openxmlformats.org/markup-compatibility/2006" xmlns:aink="http://schemas.microsoft.com/office/drawing/2016/ink" xmlns:am3d="http://schemas.microsoft.com/office/drawing/2017/model3d" xmlns:o="urn:schemas-microsoft-com:office:office" xmlns:oel="http://schemas.microsoft.com/office/2019/extlst" xmlns:r="http://schemas.openxmlformats.org/officeDocument/2006/relationships" xmlns:m="http://schemas.openxmlformats.org/officeDocument/2006/math" xmlns:v="urn:schemas-microsoft-com:vml" xmlns:wp14="http://schemas.microsoft.com/office/word/2010/wordprocessingDrawing" xmlns:wp="http://schemas.openxmlformats.org/drawingml/2006/wordprocessingDrawing" xmlns:w10="urn:schemas-microsoft-com:office:word" xmlns:w="http://schemas.openxmlformats.org/wordprocessingml/2006/main" xmlns:w14="http://schemas.microsoft.com/office/word/2010/wordml" xmlns:w15="http://schemas.microsoft.com/office/word/2012/wordml" xmlns:w16cex="http://schemas.microsoft.com/office/word/2018/wordml/cex" xmlns:w16cid="http://schemas.microsoft.com/office/word/2016/wordml/cid" xmlns:w16="http://schemas.microsoft.com/office/word/2018/wordml" xmlns:w16sdtdh="http://schemas.microsoft.com/office/word/2020/wordml/sdtdatahash" xmlns:w16se="http://schemas.microsoft.com/office/word/2015/wordml/symex" xmlns:wpg="http://schemas.microsoft.com/office/word/2010/wordprocessingGroup" xmlns:wpi="http://schemas.microsoft.com/office/word/2010/wordprocessingInk" xmlns:wne="http://schemas.microsoft.com/office/word/2006/wordml" xmlns:wps="http://schemas.microsoft.com/office/word/2010/wordprocessingShape" mc:Ignorable="w14 w15 w16se w16cid w16 w16cex w16sdtdh wp14">
+<w:comments xmlns:wpc="http://schemas.microsoft.com/office/word/2010/wordprocessingCanvas" xmlns:cx="http://schemas.microsoft.com/office/drawing/2014/chartex" xmlns:cx1="http://schemas.microsoft.com/office/drawing/2015/9/8/chartex" xmlns:cx2="http://schemas.microsoft.com/office/drawing/2015/10/21/chartex" xmlns:cx3="http://schemas.microsoft.com/office/drawing/2016/5/9/chartex" xmlns:cx4="http://schemas.microsoft.com/office/drawing/2016/5/10/chartex" xmlns:cx5="http://schemas.microsoft.com/office/drawing/2016/5/11/chartex" xmlns:cx6="http://schemas.microsoft.com/office/drawing/2016/5/12/chartex" xmlns:cx7="http://schemas.microsoft.com/office/drawing/2016/5/13/chartex" xmlns:cx8="http://schemas.microsoft.com/office/drawing/2016/5/14/chartex" xmlns:mc="http://schemas.openxmlformats.org/markup-compatibility/2006" xmlns:aink="http://schemas.microsoft.com/office/drawing/2016/ink" xmlns:am3d="http://schemas.microsoft.com/office/drawing/2017/model3d" xmlns:o="urn:schemas-microsoft-com:office:office" xmlns:oel="http://schemas.microsoft.com/office/2019/extlst" xmlns:r="http://schemas.openxmlformats.org/officeDocument/2006/relationships" xmlns:m="http://schemas.openxmlformats.org/officeDocument/2006/math" xmlns:v="urn:schemas-microsoft-com:vml" xmlns:wp14="http://schemas.microsoft.com/office/word/2010/wordprocessingDrawing" xmlns:wp="http://schemas.openxmlformats.org/drawingml/2006/wordprocessingDrawing" xmlns:w10="urn:schemas-microsoft-com:office:word" xmlns:w="http://schemas.openxmlformats.org/wordprocessingml/2006/main" xmlns:w14="http://schemas.microsoft.com/office/word/2010/wordml" xmlns:w15="http://schemas.microsoft.com/office/word/2012/wordml" xmlns:w16cex="http://schemas.microsoft.com/office/word/2018/wordml/cex" xmlns:w16cid="http://schemas.microsoft.com/office/word/2016/wordml/cid" xmlns:w16="http://schemas.microsoft.com/office/word/2018/wordml" xmlns:w16du="http://schemas.microsoft.com/office/word/2023/wordml/word16du" xmlns:w16sdtdh="http://schemas.microsoft.com/office/word/2020/wordml/sdtdatahash" xmlns:w16se="http://schemas.microsoft.com/office/word/2015/wordml/symex" xmlns:wpg="http://schemas.microsoft.com/office/word/2010/wordprocessingGroup" xmlns:wpi="http://schemas.microsoft.com/office/word/2010/wordprocessingInk" xmlns:wne="http://schemas.microsoft.com/office/word/2006/wordml" xmlns:wps="http://schemas.microsoft.com/office/word/2010/wordprocessingShape" mc:Ignorable="w14 w15 w16se w16cid w16 w16cex w16sdtdh w16du wp14">
   <w:comment w:id="0" w:author="Eva Lorraine Gaudio" w:date="2024-01-17T12:07:00Z" w:initials="EG">
     <w:p>
       <w:pPr>
@@ -4175,25 +3806,25 @@
 </file>
 
 <file path=word/commentsExtended.xml><?xml version="1.0" encoding="utf-8"?>
-<w15:commentsEx xmlns:wpc="http://schemas.microsoft.com/office/word/2010/wordprocessingCanvas" xmlns:cx="http://schemas.microsoft.com/office/drawing/2014/chartex" xmlns:cx1="http://schemas.microsoft.com/office/drawing/2015/9/8/chartex" xmlns:cx2="http://schemas.microsoft.com/office/drawing/2015/10/21/chartex" xmlns:cx3="http://schemas.microsoft.com/office/drawing/2016/5/9/chartex" xmlns:cx4="http://schemas.microsoft.com/office/drawing/2016/5/10/chartex" xmlns:cx5="http://schemas.microsoft.com/office/drawing/2016/5/11/chartex" xmlns:cx6="http://schemas.microsoft.com/office/drawing/2016/5/12/chartex" xmlns:cx7="http://schemas.microsoft.com/office/drawing/2016/5/13/chartex" xmlns:cx8="http://schemas.microsoft.com/office/drawing/2016/5/14/chartex" xmlns:mc="http://schemas.openxmlformats.org/markup-compatibility/2006" xmlns:aink="http://schemas.microsoft.com/office/drawing/2016/ink" xmlns:am3d="http://schemas.microsoft.com/office/drawing/2017/model3d" xmlns:o="urn:schemas-microsoft-com:office:office" xmlns:oel="http://schemas.microsoft.com/office/2019/extlst" xmlns:r="http://schemas.openxmlformats.org/officeDocument/2006/relationships" xmlns:m="http://schemas.openxmlformats.org/officeDocument/2006/math" xmlns:v="urn:schemas-microsoft-com:vml" xmlns:wp14="http://schemas.microsoft.com/office/word/2010/wordprocessingDrawing" xmlns:wp="http://schemas.openxmlformats.org/drawingml/2006/wordprocessingDrawing" xmlns:w10="urn:schemas-microsoft-com:office:word" xmlns:w="http://schemas.openxmlformats.org/wordprocessingml/2006/main" xmlns:w14="http://schemas.microsoft.com/office/word/2010/wordml" xmlns:w15="http://schemas.microsoft.com/office/word/2012/wordml" xmlns:w16cex="http://schemas.microsoft.com/office/word/2018/wordml/cex" xmlns:w16cid="http://schemas.microsoft.com/office/word/2016/wordml/cid" xmlns:w16="http://schemas.microsoft.com/office/word/2018/wordml" xmlns:w16sdtdh="http://schemas.microsoft.com/office/word/2020/wordml/sdtdatahash" xmlns:w16se="http://schemas.microsoft.com/office/word/2015/wordml/symex" xmlns:wpg="http://schemas.microsoft.com/office/word/2010/wordprocessingGroup" xmlns:wpi="http://schemas.microsoft.com/office/word/2010/wordprocessingInk" xmlns:wne="http://schemas.microsoft.com/office/word/2006/wordml" xmlns:wps="http://schemas.microsoft.com/office/word/2010/wordprocessingShape" mc:Ignorable="w14 w15 w16se w16cid w16 w16cex w16sdtdh wp14">
+<w15:commentsEx xmlns:wpc="http://schemas.microsoft.com/office/word/2010/wordprocessingCanvas" xmlns:cx="http://schemas.microsoft.com/office/drawing/2014/chartex" xmlns:cx1="http://schemas.microsoft.com/office/drawing/2015/9/8/chartex" xmlns:cx2="http://schemas.microsoft.com/office/drawing/2015/10/21/chartex" xmlns:cx3="http://schemas.microsoft.com/office/drawing/2016/5/9/chartex" xmlns:cx4="http://schemas.microsoft.com/office/drawing/2016/5/10/chartex" xmlns:cx5="http://schemas.microsoft.com/office/drawing/2016/5/11/chartex" xmlns:cx6="http://schemas.microsoft.com/office/drawing/2016/5/12/chartex" xmlns:cx7="http://schemas.microsoft.com/office/drawing/2016/5/13/chartex" xmlns:cx8="http://schemas.microsoft.com/office/drawing/2016/5/14/chartex" xmlns:mc="http://schemas.openxmlformats.org/markup-compatibility/2006" xmlns:aink="http://schemas.microsoft.com/office/drawing/2016/ink" xmlns:am3d="http://schemas.microsoft.com/office/drawing/2017/model3d" xmlns:o="urn:schemas-microsoft-com:office:office" xmlns:oel="http://schemas.microsoft.com/office/2019/extlst" xmlns:r="http://schemas.openxmlformats.org/officeDocument/2006/relationships" xmlns:m="http://schemas.openxmlformats.org/officeDocument/2006/math" xmlns:v="urn:schemas-microsoft-com:vml" xmlns:wp14="http://schemas.microsoft.com/office/word/2010/wordprocessingDrawing" xmlns:wp="http://schemas.openxmlformats.org/drawingml/2006/wordprocessingDrawing" xmlns:w10="urn:schemas-microsoft-com:office:word" xmlns:w="http://schemas.openxmlformats.org/wordprocessingml/2006/main" xmlns:w14="http://schemas.microsoft.com/office/word/2010/wordml" xmlns:w15="http://schemas.microsoft.com/office/word/2012/wordml" xmlns:w16cex="http://schemas.microsoft.com/office/word/2018/wordml/cex" xmlns:w16cid="http://schemas.microsoft.com/office/word/2016/wordml/cid" xmlns:w16="http://schemas.microsoft.com/office/word/2018/wordml" xmlns:w16du="http://schemas.microsoft.com/office/word/2023/wordml/word16du" xmlns:w16sdtdh="http://schemas.microsoft.com/office/word/2020/wordml/sdtdatahash" xmlns:w16se="http://schemas.microsoft.com/office/word/2015/wordml/symex" xmlns:wpg="http://schemas.microsoft.com/office/word/2010/wordprocessingGroup" xmlns:wpi="http://schemas.microsoft.com/office/word/2010/wordprocessingInk" xmlns:wne="http://schemas.microsoft.com/office/word/2006/wordml" xmlns:wps="http://schemas.microsoft.com/office/word/2010/wordprocessingShape" mc:Ignorable="w14 w15 w16se w16cid w16 w16cex w16sdtdh w16du wp14">
   <w15:commentEx w15:paraId="7ACCE2D0" w15:done="0"/>
 </w15:commentsEx>
 </file>
 
 <file path=word/commentsExtensible.xml><?xml version="1.0" encoding="utf-8"?>
-<w16cex:commentsExtensible xmlns:wpc="http://schemas.microsoft.com/office/word/2010/wordprocessingCanvas" xmlns:cx="http://schemas.microsoft.com/office/drawing/2014/chartex" xmlns:cx1="http://schemas.microsoft.com/office/drawing/2015/9/8/chartex" xmlns:cx2="http://schemas.microsoft.com/office/drawing/2015/10/21/chartex" xmlns:cx3="http://schemas.microsoft.com/office/drawing/2016/5/9/chartex" xmlns:cx4="http://schemas.microsoft.com/office/drawing/2016/5/10/chartex" xmlns:cx5="http://schemas.microsoft.com/office/drawing/2016/5/11/chartex" xmlns:cx6="http://schemas.microsoft.com/office/drawing/2016/5/12/chartex" xmlns:cx7="http://schemas.microsoft.com/office/drawing/2016/5/13/chartex" xmlns:cx8="http://schemas.microsoft.com/office/drawing/2016/5/14/chartex" xmlns:cr="http://schemas.microsoft.com/office/comments/2020/reactions" xmlns:mc="http://schemas.openxmlformats.org/markup-compatibility/2006" xmlns:aink="http://schemas.microsoft.com/office/drawing/2016/ink" xmlns:am3d="http://schemas.microsoft.com/office/drawing/2017/model3d" xmlns:o="urn:schemas-microsoft-com:office:office" xmlns:oel="http://schemas.microsoft.com/office/2019/extlst" xmlns:r="http://schemas.openxmlformats.org/officeDocument/2006/relationships" xmlns:m="http://schemas.openxmlformats.org/officeDocument/2006/math" xmlns:v="urn:schemas-microsoft-com:vml" xmlns:wp14="http://schemas.microsoft.com/office/word/2010/wordprocessingDrawing" xmlns:wp="http://schemas.openxmlformats.org/drawingml/2006/wordprocessingDrawing" xmlns:w10="urn:schemas-microsoft-com:office:word" xmlns:w="http://schemas.openxmlformats.org/wordprocessingml/2006/main" xmlns:w14="http://schemas.microsoft.com/office/word/2010/wordml" xmlns:w15="http://schemas.microsoft.com/office/word/2012/wordml" xmlns:w16cex="http://schemas.microsoft.com/office/word/2018/wordml/cex" xmlns:w16cid="http://schemas.microsoft.com/office/word/2016/wordml/cid" xmlns:w16="http://schemas.microsoft.com/office/word/2018/wordml" xmlns:w16sdtdh="http://schemas.microsoft.com/office/word/2020/wordml/sdtdatahash" xmlns:w16se="http://schemas.microsoft.com/office/word/2015/wordml/symex" xmlns:wpg="http://schemas.microsoft.com/office/word/2010/wordprocessingGroup" xmlns:wpi="http://schemas.microsoft.com/office/word/2010/wordprocessingInk" xmlns:wne="http://schemas.microsoft.com/office/word/2006/wordml" xmlns:wps="http://schemas.microsoft.com/office/word/2010/wordprocessingShape" mc:Ignorable="w14 w15 w16se w16cid w16 w16cex w16sdtdh cr wp14">
+<w16cex:commentsExtensible xmlns:wpc="http://schemas.microsoft.com/office/word/2010/wordprocessingCanvas" xmlns:cx="http://schemas.microsoft.com/office/drawing/2014/chartex" xmlns:cx1="http://schemas.microsoft.com/office/drawing/2015/9/8/chartex" xmlns:cx2="http://schemas.microsoft.com/office/drawing/2015/10/21/chartex" xmlns:cx3="http://schemas.microsoft.com/office/drawing/2016/5/9/chartex" xmlns:cx4="http://schemas.microsoft.com/office/drawing/2016/5/10/chartex" xmlns:cx5="http://schemas.microsoft.com/office/drawing/2016/5/11/chartex" xmlns:cx6="http://schemas.microsoft.com/office/drawing/2016/5/12/chartex" xmlns:cx7="http://schemas.microsoft.com/office/drawing/2016/5/13/chartex" xmlns:cx8="http://schemas.microsoft.com/office/drawing/2016/5/14/chartex" xmlns:cr="http://schemas.microsoft.com/office/comments/2020/reactions" xmlns:mc="http://schemas.openxmlformats.org/markup-compatibility/2006" xmlns:aink="http://schemas.microsoft.com/office/drawing/2016/ink" xmlns:am3d="http://schemas.microsoft.com/office/drawing/2017/model3d" xmlns:o="urn:schemas-microsoft-com:office:office" xmlns:oel="http://schemas.microsoft.com/office/2019/extlst" xmlns:r="http://schemas.openxmlformats.org/officeDocument/2006/relationships" xmlns:m="http://schemas.openxmlformats.org/officeDocument/2006/math" xmlns:v="urn:schemas-microsoft-com:vml" xmlns:wp14="http://schemas.microsoft.com/office/word/2010/wordprocessingDrawing" xmlns:wp="http://schemas.openxmlformats.org/drawingml/2006/wordprocessingDrawing" xmlns:w10="urn:schemas-microsoft-com:office:word" xmlns:w="http://schemas.openxmlformats.org/wordprocessingml/2006/main" xmlns:w14="http://schemas.microsoft.com/office/word/2010/wordml" xmlns:w15="http://schemas.microsoft.com/office/word/2012/wordml" xmlns:w16cex="http://schemas.microsoft.com/office/word/2018/wordml/cex" xmlns:w16cid="http://schemas.microsoft.com/office/word/2016/wordml/cid" xmlns:w16="http://schemas.microsoft.com/office/word/2018/wordml" xmlns:w16du="http://schemas.microsoft.com/office/word/2023/wordml/word16du" xmlns:w16sdtdh="http://schemas.microsoft.com/office/word/2020/wordml/sdtdatahash" xmlns:w16se="http://schemas.microsoft.com/office/word/2015/wordml/symex" xmlns:wpg="http://schemas.microsoft.com/office/word/2010/wordprocessingGroup" xmlns:wpi="http://schemas.microsoft.com/office/word/2010/wordprocessingInk" xmlns:wne="http://schemas.microsoft.com/office/word/2006/wordml" xmlns:wps="http://schemas.microsoft.com/office/word/2010/wordprocessingShape" mc:Ignorable="w14 w15 w16se w16cid w16 w16cex w16sdtdh cr w16du wp14">
   <w16cex:commentExtensible w16cex:durableId="1702D141" w16cex:dateUtc="2024-01-17T19:07:00Z"/>
 </w16cex:commentsExtensible>
 </file>
 
 <file path=word/commentsIds.xml><?xml version="1.0" encoding="utf-8"?>
-<w16cid:commentsIds xmlns:wpc="http://schemas.microsoft.com/office/word/2010/wordprocessingCanvas" xmlns:cx="http://schemas.microsoft.com/office/drawing/2014/chartex" xmlns:cx1="http://schemas.microsoft.com/office/drawing/2015/9/8/chartex" xmlns:cx2="http://schemas.microsoft.com/office/drawing/2015/10/21/chartex" xmlns:cx3="http://schemas.microsoft.com/office/drawing/2016/5/9/chartex" xmlns:cx4="http://schemas.microsoft.com/office/drawing/2016/5/10/chartex" xmlns:cx5="http://schemas.microsoft.com/office/drawing/2016/5/11/chartex" xmlns:cx6="http://schemas.microsoft.com/office/drawing/2016/5/12/chartex" xmlns:cx7="http://schemas.microsoft.com/office/drawing/2016/5/13/chartex" xmlns:cx8="http://schemas.microsoft.com/office/drawing/2016/5/14/chartex" xmlns:mc="http://schemas.openxmlformats.org/markup-compatibility/2006" xmlns:aink="http://schemas.microsoft.com/office/drawing/2016/ink" xmlns:am3d="http://schemas.microsoft.com/office/drawing/2017/model3d" xmlns:o="urn:schemas-microsoft-com:office:office" xmlns:oel="http://schemas.microsoft.com/office/2019/extlst" xmlns:r="http://schemas.openxmlformats.org/officeDocument/2006/relationships" xmlns:m="http://schemas.openxmlformats.org/officeDocument/2006/math" xmlns:v="urn:schemas-microsoft-com:vml" xmlns:wp14="http://schemas.microsoft.com/office/word/2010/wordprocessingDrawing" xmlns:wp="http://schemas.openxmlformats.org/drawingml/2006/wordprocessingDrawing" xmlns:w10="urn:schemas-microsoft-com:office:word" xmlns:w="http://schemas.openxmlformats.org/wordprocessingml/2006/main" xmlns:w14="http://schemas.microsoft.com/office/word/2010/wordml" xmlns:w15="http://schemas.microsoft.com/office/word/2012/wordml" xmlns:w16cex="http://schemas.microsoft.com/office/word/2018/wordml/cex" xmlns:w16cid="http://schemas.microsoft.com/office/word/2016/wordml/cid" xmlns:w16="http://schemas.microsoft.com/office/word/2018/wordml" xmlns:w16sdtdh="http://schemas.microsoft.com/office/word/2020/wordml/sdtdatahash" xmlns:w16se="http://schemas.microsoft.com/office/word/2015/wordml/symex" xmlns:wpg="http://schemas.microsoft.com/office/word/2010/wordprocessingGroup" xmlns:wpi="http://schemas.microsoft.com/office/word/2010/wordprocessingInk" xmlns:wne="http://schemas.microsoft.com/office/word/2006/wordml" xmlns:wps="http://schemas.microsoft.com/office/word/2010/wordprocessingShape" mc:Ignorable="w14 w15 w16se w16cid w16 w16cex w16sdtdh wp14">
+<w16cid:commentsIds xmlns:wpc="http://schemas.microsoft.com/office/word/2010/wordprocessingCanvas" xmlns:cx="http://schemas.microsoft.com/office/drawing/2014/chartex" xmlns:cx1="http://schemas.microsoft.com/office/drawing/2015/9/8/chartex" xmlns:cx2="http://schemas.microsoft.com/office/drawing/2015/10/21/chartex" xmlns:cx3="http://schemas.microsoft.com/office/drawing/2016/5/9/chartex" xmlns:cx4="http://schemas.microsoft.com/office/drawing/2016/5/10/chartex" xmlns:cx5="http://schemas.microsoft.com/office/drawing/2016/5/11/chartex" xmlns:cx6="http://schemas.microsoft.com/office/drawing/2016/5/12/chartex" xmlns:cx7="http://schemas.microsoft.com/office/drawing/2016/5/13/chartex" xmlns:cx8="http://schemas.microsoft.com/office/drawing/2016/5/14/chartex" xmlns:mc="http://schemas.openxmlformats.org/markup-compatibility/2006" xmlns:aink="http://schemas.microsoft.com/office/drawing/2016/ink" xmlns:am3d="http://schemas.microsoft.com/office/drawing/2017/model3d" xmlns:o="urn:schemas-microsoft-com:office:office" xmlns:oel="http://schemas.microsoft.com/office/2019/extlst" xmlns:r="http://schemas.openxmlformats.org/officeDocument/2006/relationships" xmlns:m="http://schemas.openxmlformats.org/officeDocument/2006/math" xmlns:v="urn:schemas-microsoft-com:vml" xmlns:wp14="http://schemas.microsoft.com/office/word/2010/wordprocessingDrawing" xmlns:wp="http://schemas.openxmlformats.org/drawingml/2006/wordprocessingDrawing" xmlns:w10="urn:schemas-microsoft-com:office:word" xmlns:w="http://schemas.openxmlformats.org/wordprocessingml/2006/main" xmlns:w14="http://schemas.microsoft.com/office/word/2010/wordml" xmlns:w15="http://schemas.microsoft.com/office/word/2012/wordml" xmlns:w16cex="http://schemas.microsoft.com/office/word/2018/wordml/cex" xmlns:w16cid="http://schemas.microsoft.com/office/word/2016/wordml/cid" xmlns:w16="http://schemas.microsoft.com/office/word/2018/wordml" xmlns:w16du="http://schemas.microsoft.com/office/word/2023/wordml/word16du" xmlns:w16sdtdh="http://schemas.microsoft.com/office/word/2020/wordml/sdtdatahash" xmlns:w16se="http://schemas.microsoft.com/office/word/2015/wordml/symex" xmlns:wpg="http://schemas.microsoft.com/office/word/2010/wordprocessingGroup" xmlns:wpi="http://schemas.microsoft.com/office/word/2010/wordprocessingInk" xmlns:wne="http://schemas.microsoft.com/office/word/2006/wordml" xmlns:wps="http://schemas.microsoft.com/office/word/2010/wordprocessingShape" mc:Ignorable="w14 w15 w16se w16cid w16 w16cex w16sdtdh w16du wp14">
   <w16cid:commentId w16cid:paraId="7ACCE2D0" w16cid:durableId="1702D141"/>
 </w16cid:commentsIds>
 </file>
 
 <file path=word/numbering.xml><?xml version="1.0" encoding="utf-8"?>
-<w:numbering xmlns:wpc="http://schemas.microsoft.com/office/word/2010/wordprocessingCanvas" xmlns:cx="http://schemas.microsoft.com/office/drawing/2014/chartex" xmlns:cx1="http://schemas.microsoft.com/office/drawing/2015/9/8/chartex" xmlns:cx2="http://schemas.microsoft.com/office/drawing/2015/10/21/chartex" xmlns:cx3="http://schemas.microsoft.com/office/drawing/2016/5/9/chartex" xmlns:cx4="http://schemas.microsoft.com/office/drawing/2016/5/10/chartex" xmlns:cx5="http://schemas.microsoft.com/office/drawing/2016/5/11/chartex" xmlns:cx6="http://schemas.microsoft.com/office/drawing/2016/5/12/chartex" xmlns:cx7="http://schemas.microsoft.com/office/drawing/2016/5/13/chartex" xmlns:cx8="http://schemas.microsoft.com/office/drawing/2016/5/14/chartex" xmlns:mc="http://schemas.openxmlformats.org/markup-compatibility/2006" xmlns:aink="http://schemas.microsoft.com/office/drawing/2016/ink" xmlns:am3d="http://schemas.microsoft.com/office/drawing/2017/model3d" xmlns:o="urn:schemas-microsoft-com:office:office" xmlns:oel="http://schemas.microsoft.com/office/2019/extlst" xmlns:r="http://schemas.openxmlformats.org/officeDocument/2006/relationships" xmlns:m="http://schemas.openxmlformats.org/officeDocument/2006/math" xmlns:v="urn:schemas-microsoft-com:vml" xmlns:wp14="http://schemas.microsoft.com/office/word/2010/wordprocessingDrawing" xmlns:wp="http://schemas.openxmlformats.org/drawingml/2006/wordprocessingDrawing" xmlns:w10="urn:schemas-microsoft-com:office:word" xmlns:w="http://schemas.openxmlformats.org/wordprocessingml/2006/main" xmlns:w14="http://schemas.microsoft.com/office/word/2010/wordml" xmlns:w15="http://schemas.microsoft.com/office/word/2012/wordml" xmlns:w16cex="http://schemas.microsoft.com/office/word/2018/wordml/cex" xmlns:w16cid="http://schemas.microsoft.com/office/word/2016/wordml/cid" xmlns:w16="http://schemas.microsoft.com/office/word/2018/wordml" xmlns:w16sdtdh="http://schemas.microsoft.com/office/word/2020/wordml/sdtdatahash" xmlns:w16se="http://schemas.microsoft.com/office/word/2015/wordml/symex" xmlns:wpg="http://schemas.microsoft.com/office/word/2010/wordprocessingGroup" xmlns:wpi="http://schemas.microsoft.com/office/word/2010/wordprocessingInk" xmlns:wne="http://schemas.microsoft.com/office/word/2006/wordml" xmlns:wps="http://schemas.microsoft.com/office/word/2010/wordprocessingShape" mc:Ignorable="w14 w15 w16se w16cid w16 w16cex w16sdtdh wp14">
+<w:numbering xmlns:wpc="http://schemas.microsoft.com/office/word/2010/wordprocessingCanvas" xmlns:cx="http://schemas.microsoft.com/office/drawing/2014/chartex" xmlns:cx1="http://schemas.microsoft.com/office/drawing/2015/9/8/chartex" xmlns:cx2="http://schemas.microsoft.com/office/drawing/2015/10/21/chartex" xmlns:cx3="http://schemas.microsoft.com/office/drawing/2016/5/9/chartex" xmlns:cx4="http://schemas.microsoft.com/office/drawing/2016/5/10/chartex" xmlns:cx5="http://schemas.microsoft.com/office/drawing/2016/5/11/chartex" xmlns:cx6="http://schemas.microsoft.com/office/drawing/2016/5/12/chartex" xmlns:cx7="http://schemas.microsoft.com/office/drawing/2016/5/13/chartex" xmlns:cx8="http://schemas.microsoft.com/office/drawing/2016/5/14/chartex" xmlns:mc="http://schemas.openxmlformats.org/markup-compatibility/2006" xmlns:aink="http://schemas.microsoft.com/office/drawing/2016/ink" xmlns:am3d="http://schemas.microsoft.com/office/drawing/2017/model3d" xmlns:o="urn:schemas-microsoft-com:office:office" xmlns:oel="http://schemas.microsoft.com/office/2019/extlst" xmlns:r="http://schemas.openxmlformats.org/officeDocument/2006/relationships" xmlns:m="http://schemas.openxmlformats.org/officeDocument/2006/math" xmlns:v="urn:schemas-microsoft-com:vml" xmlns:wp14="http://schemas.microsoft.com/office/word/2010/wordprocessingDrawing" xmlns:wp="http://schemas.openxmlformats.org/drawingml/2006/wordprocessingDrawing" xmlns:w10="urn:schemas-microsoft-com:office:word" xmlns:w="http://schemas.openxmlformats.org/wordprocessingml/2006/main" xmlns:w14="http://schemas.microsoft.com/office/word/2010/wordml" xmlns:w15="http://schemas.microsoft.com/office/word/2012/wordml" xmlns:w16cex="http://schemas.microsoft.com/office/word/2018/wordml/cex" xmlns:w16cid="http://schemas.microsoft.com/office/word/2016/wordml/cid" xmlns:w16="http://schemas.microsoft.com/office/word/2018/wordml" xmlns:w16du="http://schemas.microsoft.com/office/word/2023/wordml/word16du" xmlns:w16sdtdh="http://schemas.microsoft.com/office/word/2020/wordml/sdtdatahash" xmlns:w16se="http://schemas.microsoft.com/office/word/2015/wordml/symex" xmlns:wpg="http://schemas.microsoft.com/office/word/2010/wordprocessingGroup" xmlns:wpi="http://schemas.microsoft.com/office/word/2010/wordprocessingInk" xmlns:wne="http://schemas.microsoft.com/office/word/2006/wordml" xmlns:wps="http://schemas.microsoft.com/office/word/2010/wordprocessingShape" mc:Ignorable="w14 w15 w16se w16cid w16 w16cex w16sdtdh w16du wp14">
   <w:abstractNum w:abstractNumId="0" w15:restartNumberingAfterBreak="0">
     <w:nsid w:val="3967617E"/>
     <w:multiLevelType w:val="hybridMultilevel"/>
@@ -4916,7 +4547,7 @@
 </file>
 
 <file path=word/people.xml><?xml version="1.0" encoding="utf-8"?>
-<w15:people xmlns:wpc="http://schemas.microsoft.com/office/word/2010/wordprocessingCanvas" xmlns:cx="http://schemas.microsoft.com/office/drawing/2014/chartex" xmlns:cx1="http://schemas.microsoft.com/office/drawing/2015/9/8/chartex" xmlns:cx2="http://schemas.microsoft.com/office/drawing/2015/10/21/chartex" xmlns:cx3="http://schemas.microsoft.com/office/drawing/2016/5/9/chartex" xmlns:cx4="http://schemas.microsoft.com/office/drawing/2016/5/10/chartex" xmlns:cx5="http://schemas.microsoft.com/office/drawing/2016/5/11/chartex" xmlns:cx6="http://schemas.microsoft.com/office/drawing/2016/5/12/chartex" xmlns:cx7="http://schemas.microsoft.com/office/drawing/2016/5/13/chartex" xmlns:cx8="http://schemas.microsoft.com/office/drawing/2016/5/14/chartex" xmlns:mc="http://schemas.openxmlformats.org/markup-compatibility/2006" xmlns:aink="http://schemas.microsoft.com/office/drawing/2016/ink" xmlns:am3d="http://schemas.microsoft.com/office/drawing/2017/model3d" xmlns:o="urn:schemas-microsoft-com:office:office" xmlns:oel="http://schemas.microsoft.com/office/2019/extlst" xmlns:r="http://schemas.openxmlformats.org/officeDocument/2006/relationships" xmlns:m="http://schemas.openxmlformats.org/officeDocument/2006/math" xmlns:v="urn:schemas-microsoft-com:vml" xmlns:wp14="http://schemas.microsoft.com/office/word/2010/wordprocessingDrawing" xmlns:wp="http://schemas.openxmlformats.org/drawingml/2006/wordprocessingDrawing" xmlns:w10="urn:schemas-microsoft-com:office:word" xmlns:w="http://schemas.openxmlformats.org/wordprocessingml/2006/main" xmlns:w14="http://schemas.microsoft.com/office/word/2010/wordml" xmlns:w15="http://schemas.microsoft.com/office/word/2012/wordml" xmlns:w16cex="http://schemas.microsoft.com/office/word/2018/wordml/cex" xmlns:w16cid="http://schemas.microsoft.com/office/word/2016/wordml/cid" xmlns:w16="http://schemas.microsoft.com/office/word/2018/wordml" xmlns:w16sdtdh="http://schemas.microsoft.com/office/word/2020/wordml/sdtdatahash" xmlns:w16se="http://schemas.microsoft.com/office/word/2015/wordml/symex" xmlns:wpg="http://schemas.microsoft.com/office/word/2010/wordprocessingGroup" xmlns:wpi="http://schemas.microsoft.com/office/word/2010/wordprocessingInk" xmlns:wne="http://schemas.microsoft.com/office/word/2006/wordml" xmlns:wps="http://schemas.microsoft.com/office/word/2010/wordprocessingShape" mc:Ignorable="w14 w15 w16se w16cid w16 w16cex w16sdtdh wp14">
+<w15:people xmlns:wpc="http://schemas.microsoft.com/office/word/2010/wordprocessingCanvas" xmlns:cx="http://schemas.microsoft.com/office/drawing/2014/chartex" xmlns:cx1="http://schemas.microsoft.com/office/drawing/2015/9/8/chartex" xmlns:cx2="http://schemas.microsoft.com/office/drawing/2015/10/21/chartex" xmlns:cx3="http://schemas.microsoft.com/office/drawing/2016/5/9/chartex" xmlns:cx4="http://schemas.microsoft.com/office/drawing/2016/5/10/chartex" xmlns:cx5="http://schemas.microsoft.com/office/drawing/2016/5/11/chartex" xmlns:cx6="http://schemas.microsoft.com/office/drawing/2016/5/12/chartex" xmlns:cx7="http://schemas.microsoft.com/office/drawing/2016/5/13/chartex" xmlns:cx8="http://schemas.microsoft.com/office/drawing/2016/5/14/chartex" xmlns:mc="http://schemas.openxmlformats.org/markup-compatibility/2006" xmlns:aink="http://schemas.microsoft.com/office/drawing/2016/ink" xmlns:am3d="http://schemas.microsoft.com/office/drawing/2017/model3d" xmlns:o="urn:schemas-microsoft-com:office:office" xmlns:oel="http://schemas.microsoft.com/office/2019/extlst" xmlns:r="http://schemas.openxmlformats.org/officeDocument/2006/relationships" xmlns:m="http://schemas.openxmlformats.org/officeDocument/2006/math" xmlns:v="urn:schemas-microsoft-com:vml" xmlns:wp14="http://schemas.microsoft.com/office/word/2010/wordprocessingDrawing" xmlns:wp="http://schemas.openxmlformats.org/drawingml/2006/wordprocessingDrawing" xmlns:w10="urn:schemas-microsoft-com:office:word" xmlns:w="http://schemas.openxmlformats.org/wordprocessingml/2006/main" xmlns:w14="http://schemas.microsoft.com/office/word/2010/wordml" xmlns:w15="http://schemas.microsoft.com/office/word/2012/wordml" xmlns:w16cex="http://schemas.microsoft.com/office/word/2018/wordml/cex" xmlns:w16cid="http://schemas.microsoft.com/office/word/2016/wordml/cid" xmlns:w16="http://schemas.microsoft.com/office/word/2018/wordml" xmlns:w16du="http://schemas.microsoft.com/office/word/2023/wordml/word16du" xmlns:w16sdtdh="http://schemas.microsoft.com/office/word/2020/wordml/sdtdatahash" xmlns:w16se="http://schemas.microsoft.com/office/word/2015/wordml/symex" xmlns:wpg="http://schemas.microsoft.com/office/word/2010/wordprocessingGroup" xmlns:wpi="http://schemas.microsoft.com/office/word/2010/wordprocessingInk" xmlns:wne="http://schemas.microsoft.com/office/word/2006/wordml" xmlns:wps="http://schemas.microsoft.com/office/word/2010/wordprocessingShape" mc:Ignorable="w14 w15 w16se w16cid w16 w16cex w16sdtdh w16du wp14">
   <w15:person w15:author="Eva Lorraine Gaudio">
     <w15:presenceInfo w15:providerId="Windows Live" w15:userId="3d14a230ac17301c"/>
   </w15:person>
@@ -4924,7 +4555,7 @@
 </file>
 
 <file path=word/styles.xml><?xml version="1.0" encoding="utf-8"?>
-<w:styles xmlns:mc="http://schemas.openxmlformats.org/markup-compatibility/2006" xmlns:r="http://schemas.openxmlformats.org/officeDocument/2006/relationships" xmlns:w="http://schemas.openxmlformats.org/wordprocessingml/2006/main" xmlns:w14="http://schemas.microsoft.com/office/word/2010/wordml" xmlns:w15="http://schemas.microsoft.com/office/word/2012/wordml" xmlns:w16cex="http://schemas.microsoft.com/office/word/2018/wordml/cex" xmlns:w16cid="http://schemas.microsoft.com/office/word/2016/wordml/cid" xmlns:w16="http://schemas.microsoft.com/office/word/2018/wordml" xmlns:w16sdtdh="http://schemas.microsoft.com/office/word/2020/wordml/sdtdatahash" xmlns:w16se="http://schemas.microsoft.com/office/word/2015/wordml/symex" mc:Ignorable="w14 w15 w16se w16cid w16 w16cex w16sdtdh">
+<w:styles xmlns:mc="http://schemas.openxmlformats.org/markup-compatibility/2006" xmlns:r="http://schemas.openxmlformats.org/officeDocument/2006/relationships" xmlns:w="http://schemas.openxmlformats.org/wordprocessingml/2006/main" xmlns:w14="http://schemas.microsoft.com/office/word/2010/wordml" xmlns:w15="http://schemas.microsoft.com/office/word/2012/wordml" xmlns:w16cex="http://schemas.microsoft.com/office/word/2018/wordml/cex" xmlns:w16cid="http://schemas.microsoft.com/office/word/2016/wordml/cid" xmlns:w16="http://schemas.microsoft.com/office/word/2018/wordml" xmlns:w16du="http://schemas.microsoft.com/office/word/2023/wordml/word16du" xmlns:w16sdtdh="http://schemas.microsoft.com/office/word/2020/wordml/sdtdatahash" xmlns:w16se="http://schemas.microsoft.com/office/word/2015/wordml/symex" mc:Ignorable="w14 w15 w16se w16cid w16 w16cex w16sdtdh w16du">
   <w:docDefaults>
     <w:rPrDefault>
       <w:rPr>
@@ -5489,7 +5120,7 @@
 </file>
 
 <file path=word/glossary/document.xml><?xml version="1.0" encoding="utf-8"?>
-<w:glossaryDocument xmlns:wpc="http://schemas.microsoft.com/office/word/2010/wordprocessingCanvas" xmlns:cx="http://schemas.microsoft.com/office/drawing/2014/chartex" xmlns:cx1="http://schemas.microsoft.com/office/drawing/2015/9/8/chartex" xmlns:cx2="http://schemas.microsoft.com/office/drawing/2015/10/21/chartex" xmlns:cx3="http://schemas.microsoft.com/office/drawing/2016/5/9/chartex" xmlns:cx4="http://schemas.microsoft.com/office/drawing/2016/5/10/chartex" xmlns:cx5="http://schemas.microsoft.com/office/drawing/2016/5/11/chartex" xmlns:cx6="http://schemas.microsoft.com/office/drawing/2016/5/12/chartex" xmlns:cx7="http://schemas.microsoft.com/office/drawing/2016/5/13/chartex" xmlns:cx8="http://schemas.microsoft.com/office/drawing/2016/5/14/chartex" xmlns:mc="http://schemas.openxmlformats.org/markup-compatibility/2006" xmlns:aink="http://schemas.microsoft.com/office/drawing/2016/ink" xmlns:am3d="http://schemas.microsoft.com/office/drawing/2017/model3d" xmlns:o="urn:schemas-microsoft-com:office:office" xmlns:oel="http://schemas.microsoft.com/office/2019/extlst" xmlns:r="http://schemas.openxmlformats.org/officeDocument/2006/relationships" xmlns:m="http://schemas.openxmlformats.org/officeDocument/2006/math" xmlns:v="urn:schemas-microsoft-com:vml" xmlns:wp14="http://schemas.microsoft.com/office/word/2010/wordprocessingDrawing" xmlns:wp="http://schemas.openxmlformats.org/drawingml/2006/wordprocessingDrawing" xmlns:w10="urn:schemas-microsoft-com:office:word" xmlns:w="http://schemas.openxmlformats.org/wordprocessingml/2006/main" xmlns:w14="http://schemas.microsoft.com/office/word/2010/wordml" xmlns:w15="http://schemas.microsoft.com/office/word/2012/wordml" xmlns:w16cex="http://schemas.microsoft.com/office/word/2018/wordml/cex" xmlns:w16cid="http://schemas.microsoft.com/office/word/2016/wordml/cid" xmlns:w16="http://schemas.microsoft.com/office/word/2018/wordml" xmlns:w16sdtdh="http://schemas.microsoft.com/office/word/2020/wordml/sdtdatahash" xmlns:w16se="http://schemas.microsoft.com/office/word/2015/wordml/symex" xmlns:wpg="http://schemas.microsoft.com/office/word/2010/wordprocessingGroup" xmlns:wpi="http://schemas.microsoft.com/office/word/2010/wordprocessingInk" xmlns:wne="http://schemas.microsoft.com/office/word/2006/wordml" xmlns:wps="http://schemas.microsoft.com/office/word/2010/wordprocessingShape" mc:Ignorable="w14 w15 w16se w16cid w16 w16cex w16sdtdh wp14">
+<w:glossaryDocument xmlns:wpc="http://schemas.microsoft.com/office/word/2010/wordprocessingCanvas" xmlns:cx="http://schemas.microsoft.com/office/drawing/2014/chartex" xmlns:cx1="http://schemas.microsoft.com/office/drawing/2015/9/8/chartex" xmlns:cx2="http://schemas.microsoft.com/office/drawing/2015/10/21/chartex" xmlns:cx3="http://schemas.microsoft.com/office/drawing/2016/5/9/chartex" xmlns:cx4="http://schemas.microsoft.com/office/drawing/2016/5/10/chartex" xmlns:cx5="http://schemas.microsoft.com/office/drawing/2016/5/11/chartex" xmlns:cx6="http://schemas.microsoft.com/office/drawing/2016/5/12/chartex" xmlns:cx7="http://schemas.microsoft.com/office/drawing/2016/5/13/chartex" xmlns:cx8="http://schemas.microsoft.com/office/drawing/2016/5/14/chartex" xmlns:mc="http://schemas.openxmlformats.org/markup-compatibility/2006" xmlns:aink="http://schemas.microsoft.com/office/drawing/2016/ink" xmlns:am3d="http://schemas.microsoft.com/office/drawing/2017/model3d" xmlns:o="urn:schemas-microsoft-com:office:office" xmlns:oel="http://schemas.microsoft.com/office/2019/extlst" xmlns:r="http://schemas.openxmlformats.org/officeDocument/2006/relationships" xmlns:m="http://schemas.openxmlformats.org/officeDocument/2006/math" xmlns:v="urn:schemas-microsoft-com:vml" xmlns:wp14="http://schemas.microsoft.com/office/word/2010/wordprocessingDrawing" xmlns:wp="http://schemas.openxmlformats.org/drawingml/2006/wordprocessingDrawing" xmlns:w10="urn:schemas-microsoft-com:office:word" xmlns:w="http://schemas.openxmlformats.org/wordprocessingml/2006/main" xmlns:w14="http://schemas.microsoft.com/office/word/2010/wordml" xmlns:w15="http://schemas.microsoft.com/office/word/2012/wordml" xmlns:w16cex="http://schemas.microsoft.com/office/word/2018/wordml/cex" xmlns:w16cid="http://schemas.microsoft.com/office/word/2016/wordml/cid" xmlns:w16="http://schemas.microsoft.com/office/word/2018/wordml" xmlns:w16du="http://schemas.microsoft.com/office/word/2023/wordml/word16du" xmlns:w16sdtdh="http://schemas.microsoft.com/office/word/2020/wordml/sdtdatahash" xmlns:w16se="http://schemas.microsoft.com/office/word/2015/wordml/symex" xmlns:wpg="http://schemas.microsoft.com/office/word/2010/wordprocessingGroup" xmlns:wpi="http://schemas.microsoft.com/office/word/2010/wordprocessingInk" xmlns:wne="http://schemas.microsoft.com/office/word/2006/wordml" xmlns:wps="http://schemas.microsoft.com/office/word/2010/wordprocessingShape" mc:Ignorable="w14 w15 w16se w16cid w16 w16cex w16sdtdh w16du wp14">
   <w:docParts>
     <w:docPart>
       <w:docPartPr>
@@ -5754,7 +5385,7 @@
 </file>
 
 <file path=word/glossary/fontTable.xml><?xml version="1.0" encoding="utf-8"?>
-<w:fonts xmlns:mc="http://schemas.openxmlformats.org/markup-compatibility/2006" xmlns:r="http://schemas.openxmlformats.org/officeDocument/2006/relationships" xmlns:w="http://schemas.openxmlformats.org/wordprocessingml/2006/main" xmlns:w14="http://schemas.microsoft.com/office/word/2010/wordml" xmlns:w15="http://schemas.microsoft.com/office/word/2012/wordml" xmlns:w16cex="http://schemas.microsoft.com/office/word/2018/wordml/cex" xmlns:w16cid="http://schemas.microsoft.com/office/word/2016/wordml/cid" xmlns:w16="http://schemas.microsoft.com/office/word/2018/wordml" xmlns:w16sdtdh="http://schemas.microsoft.com/office/word/2020/wordml/sdtdatahash" xmlns:w16se="http://schemas.microsoft.com/office/word/2015/wordml/symex" mc:Ignorable="w14 w15 w16se w16cid w16 w16cex w16sdtdh">
+<w:fonts xmlns:mc="http://schemas.openxmlformats.org/markup-compatibility/2006" xmlns:r="http://schemas.openxmlformats.org/officeDocument/2006/relationships" xmlns:w="http://schemas.openxmlformats.org/wordprocessingml/2006/main" xmlns:w14="http://schemas.microsoft.com/office/word/2010/wordml" xmlns:w15="http://schemas.microsoft.com/office/word/2012/wordml" xmlns:w16cex="http://schemas.microsoft.com/office/word/2018/wordml/cex" xmlns:w16cid="http://schemas.microsoft.com/office/word/2016/wordml/cid" xmlns:w16="http://schemas.microsoft.com/office/word/2018/wordml" xmlns:w16du="http://schemas.microsoft.com/office/word/2023/wordml/word16du" xmlns:w16sdtdh="http://schemas.microsoft.com/office/word/2020/wordml/sdtdatahash" xmlns:w16se="http://schemas.microsoft.com/office/word/2015/wordml/symex" mc:Ignorable="w14 w15 w16se w16cid w16 w16cex w16sdtdh w16du">
   <w:font w:name="Times New Roman">
     <w:panose1 w:val="02020603050405020304"/>
     <w:charset w:val="00"/>
@@ -5767,7 +5398,7 @@
     <w:charset w:val="00"/>
     <w:family w:val="swiss"/>
     <w:pitch w:val="variable"/>
-    <w:sig w:usb0="E4002EFF" w:usb1="C200247B" w:usb2="00000009" w:usb3="00000000" w:csb0="000001FF" w:csb1="00000000"/>
+    <w:sig w:usb0="E4002EFF" w:usb1="C000247B" w:usb2="00000009" w:usb3="00000000" w:csb0="000001FF" w:csb1="00000000"/>
   </w:font>
   <w:font w:name="Arial">
     <w:panose1 w:val="020B0604020202020204"/>
@@ -5784,18 +5415,64 @@
     <w:notTrueType/>
     <w:pitch w:val="default"/>
   </w:font>
+  <w:font w:name="MS Gothic">
+    <w:altName w:val="ＭＳ ゴシック"/>
+    <w:panose1 w:val="020B0609070205080204"/>
+    <w:charset w:val="80"/>
+    <w:family w:val="modern"/>
+    <w:pitch w:val="fixed"/>
+    <w:sig w:usb0="E00002FF" w:usb1="6AC7FDFB" w:usb2="08000012" w:usb3="00000000" w:csb0="0002009F" w:csb1="00000000"/>
+  </w:font>
   <w:font w:name="Calibri Light">
     <w:panose1 w:val="020F0302020204030204"/>
     <w:charset w:val="00"/>
     <w:family w:val="swiss"/>
     <w:pitch w:val="variable"/>
-    <w:sig w:usb0="E4002EFF" w:usb1="C200247B" w:usb2="00000009" w:usb3="00000000" w:csb0="000001FF" w:csb1="00000000"/>
+    <w:sig w:usb0="E4002EFF" w:usb1="C000247B" w:usb2="00000009" w:usb3="00000000" w:csb0="000001FF" w:csb1="00000000"/>
+  </w:font>
+  <w:font w:name="MS Mincho">
+    <w:altName w:val="ＭＳ 明朝"/>
+    <w:panose1 w:val="02020609040205080304"/>
+    <w:charset w:val="80"/>
+    <w:family w:val="roman"/>
+    <w:pitch w:val="fixed"/>
+    <w:sig w:usb0="00000001" w:usb1="08070000" w:usb2="00000010" w:usb3="00000000" w:csb0="00020000" w:csb1="00000000"/>
+  </w:font>
+  <w:font w:name="Aptos">
+    <w:panose1 w:val="00000000000000000000"/>
+    <w:charset w:val="00"/>
+    <w:family w:val="roman"/>
+    <w:notTrueType/>
+    <w:pitch w:val="default"/>
+  </w:font>
+  <w:font w:name="Yu Mincho">
+    <w:altName w:val="游明朝"/>
+    <w:panose1 w:val="00000000000000000000"/>
+    <w:charset w:val="80"/>
+    <w:family w:val="roman"/>
+    <w:notTrueType/>
+    <w:pitch w:val="default"/>
+  </w:font>
+  <w:font w:name="Yu Gothic Light">
+    <w:altName w:val="游ゴシック Light"/>
+    <w:panose1 w:val="020B0300000000000000"/>
+    <w:charset w:val="80"/>
+    <w:family w:val="swiss"/>
+    <w:pitch w:val="variable"/>
+    <w:sig w:usb0="E00002FF" w:usb1="2AC7FDFF" w:usb2="00000016" w:usb3="00000000" w:csb0="0002009F" w:csb1="00000000"/>
+  </w:font>
+  <w:font w:name="Aptos Display">
+    <w:panose1 w:val="00000000000000000000"/>
+    <w:charset w:val="00"/>
+    <w:family w:val="roman"/>
+    <w:notTrueType/>
+    <w:pitch w:val="default"/>
   </w:font>
 </w:fonts>
 </file>
 
 <file path=word/glossary/settings.xml><?xml version="1.0" encoding="utf-8"?>
-<w:settings xmlns:mc="http://schemas.openxmlformats.org/markup-compatibility/2006" xmlns:o="urn:schemas-microsoft-com:office:office" xmlns:r="http://schemas.openxmlformats.org/officeDocument/2006/relationships" xmlns:m="http://schemas.openxmlformats.org/officeDocument/2006/math" xmlns:v="urn:schemas-microsoft-com:vml" xmlns:w10="urn:schemas-microsoft-com:office:word" xmlns:w="http://schemas.openxmlformats.org/wordprocessingml/2006/main" xmlns:w14="http://schemas.microsoft.com/office/word/2010/wordml" xmlns:w15="http://schemas.microsoft.com/office/word/2012/wordml" xmlns:w16cex="http://schemas.microsoft.com/office/word/2018/wordml/cex" xmlns:w16cid="http://schemas.microsoft.com/office/word/2016/wordml/cid" xmlns:w16="http://schemas.microsoft.com/office/word/2018/wordml" xmlns:w16sdtdh="http://schemas.microsoft.com/office/word/2020/wordml/sdtdatahash" xmlns:w16se="http://schemas.microsoft.com/office/word/2015/wordml/symex" xmlns:sl="http://schemas.openxmlformats.org/schemaLibrary/2006/main" mc:Ignorable="w14 w15 w16se w16cid w16 w16cex w16sdtdh">
+<w:settings xmlns:mc="http://schemas.openxmlformats.org/markup-compatibility/2006" xmlns:o="urn:schemas-microsoft-com:office:office" xmlns:r="http://schemas.openxmlformats.org/officeDocument/2006/relationships" xmlns:m="http://schemas.openxmlformats.org/officeDocument/2006/math" xmlns:v="urn:schemas-microsoft-com:vml" xmlns:w10="urn:schemas-microsoft-com:office:word" xmlns:w="http://schemas.openxmlformats.org/wordprocessingml/2006/main" xmlns:w14="http://schemas.microsoft.com/office/word/2010/wordml" xmlns:w15="http://schemas.microsoft.com/office/word/2012/wordml" xmlns:w16cex="http://schemas.microsoft.com/office/word/2018/wordml/cex" xmlns:w16cid="http://schemas.microsoft.com/office/word/2016/wordml/cid" xmlns:w16="http://schemas.microsoft.com/office/word/2018/wordml" xmlns:w16du="http://schemas.microsoft.com/office/word/2023/wordml/word16du" xmlns:w16sdtdh="http://schemas.microsoft.com/office/word/2020/wordml/sdtdatahash" xmlns:w16se="http://schemas.microsoft.com/office/word/2015/wordml/symex" xmlns:sl="http://schemas.openxmlformats.org/schemaLibrary/2006/main" mc:Ignorable="w14 w15 w16se w16cid w16 w16cex w16sdtdh w16du">
   <w:view w:val="normal"/>
   <w:defaultTabStop w:val="720"/>
   <w:characterSpacingControl w:val="doNotCompress"/>
@@ -5817,9 +5494,11 @@
     <w:rsid w:val="00551C90"/>
     <w:rsid w:val="00557F5F"/>
     <w:rsid w:val="00650F38"/>
+    <w:rsid w:val="00665CFF"/>
     <w:rsid w:val="00667F99"/>
     <w:rsid w:val="00B5127A"/>
     <w:rsid w:val="00BC1BD0"/>
+    <w:rsid w:val="00E06146"/>
     <w:rsid w:val="00EB6566"/>
   </w:rsids>
   <m:mathPr>
@@ -5835,7 +5514,7 @@
     <m:intLim m:val="subSup"/>
     <m:naryLim m:val="undOvr"/>
   </m:mathPr>
-  <w:themeFontLang w:val="en-US"/>
+  <w:themeFontLang w:val="en-US" w:eastAsia="ja-JP" w:bidi="ar-SA"/>
   <w:clrSchemeMapping w:bg1="light1" w:t1="dark1" w:bg2="light2" w:t2="dark2" w:accent1="accent1" w:accent2="accent2" w:accent3="accent3" w:accent4="accent4" w:accent5="accent5" w:accent6="accent6" w:hyperlink="hyperlink" w:followedHyperlink="followedHyperlink"/>
   <w:decimalSymbol w:val="."/>
   <w:listSeparator w:val=","/>
@@ -5844,7 +5523,7 @@
 </file>
 
 <file path=word/glossary/styles.xml><?xml version="1.0" encoding="utf-8"?>
-<w:styles xmlns:mc="http://schemas.openxmlformats.org/markup-compatibility/2006" xmlns:r="http://schemas.openxmlformats.org/officeDocument/2006/relationships" xmlns:w="http://schemas.openxmlformats.org/wordprocessingml/2006/main" xmlns:w14="http://schemas.microsoft.com/office/word/2010/wordml" xmlns:w15="http://schemas.microsoft.com/office/word/2012/wordml" xmlns:w16cex="http://schemas.microsoft.com/office/word/2018/wordml/cex" xmlns:w16cid="http://schemas.microsoft.com/office/word/2016/wordml/cid" xmlns:w16="http://schemas.microsoft.com/office/word/2018/wordml" xmlns:w16sdtdh="http://schemas.microsoft.com/office/word/2020/wordml/sdtdatahash" xmlns:w16se="http://schemas.microsoft.com/office/word/2015/wordml/symex" mc:Ignorable="w14 w15 w16se w16cid w16 w16cex w16sdtdh">
+<w:styles xmlns:mc="http://schemas.openxmlformats.org/markup-compatibility/2006" xmlns:r="http://schemas.openxmlformats.org/officeDocument/2006/relationships" xmlns:w="http://schemas.openxmlformats.org/wordprocessingml/2006/main" xmlns:w14="http://schemas.microsoft.com/office/word/2010/wordml" xmlns:w15="http://schemas.microsoft.com/office/word/2012/wordml" xmlns:w16cex="http://schemas.microsoft.com/office/word/2018/wordml/cex" xmlns:w16cid="http://schemas.microsoft.com/office/word/2016/wordml/cid" xmlns:w16="http://schemas.microsoft.com/office/word/2018/wordml" xmlns:w16du="http://schemas.microsoft.com/office/word/2023/wordml/word16du" xmlns:w16sdtdh="http://schemas.microsoft.com/office/word/2020/wordml/sdtdatahash" xmlns:w16se="http://schemas.microsoft.com/office/word/2015/wordml/symex" mc:Ignorable="w14 w15 w16se w16cid w16 w16cex w16sdtdh w16du">
   <w:docDefaults>
     <w:rPrDefault>
       <w:rPr>
@@ -6317,7 +5996,7 @@
 </file>
 
 <file path=word/glossary/webSettings.xml><?xml version="1.0" encoding="utf-8"?>
-<w:webSettings xmlns:mc="http://schemas.openxmlformats.org/markup-compatibility/2006" xmlns:r="http://schemas.openxmlformats.org/officeDocument/2006/relationships" xmlns:w="http://schemas.openxmlformats.org/wordprocessingml/2006/main" xmlns:w14="http://schemas.microsoft.com/office/word/2010/wordml" xmlns:w15="http://schemas.microsoft.com/office/word/2012/wordml" xmlns:w16cex="http://schemas.microsoft.com/office/word/2018/wordml/cex" xmlns:w16cid="http://schemas.microsoft.com/office/word/2016/wordml/cid" xmlns:w16="http://schemas.microsoft.com/office/word/2018/wordml" xmlns:w16sdtdh="http://schemas.microsoft.com/office/word/2020/wordml/sdtdatahash" xmlns:w16se="http://schemas.microsoft.com/office/word/2015/wordml/symex" mc:Ignorable="w14 w15 w16se w16cid w16 w16cex w16sdtdh">
+<w:webSettings xmlns:mc="http://schemas.openxmlformats.org/markup-compatibility/2006" xmlns:r="http://schemas.openxmlformats.org/officeDocument/2006/relationships" xmlns:w="http://schemas.openxmlformats.org/wordprocessingml/2006/main" xmlns:w14="http://schemas.microsoft.com/office/word/2010/wordml" xmlns:w15="http://schemas.microsoft.com/office/word/2012/wordml" xmlns:w16cex="http://schemas.microsoft.com/office/word/2018/wordml/cex" xmlns:w16cid="http://schemas.microsoft.com/office/word/2016/wordml/cid" xmlns:w16="http://schemas.microsoft.com/office/word/2018/wordml" xmlns:w16du="http://schemas.microsoft.com/office/word/2023/wordml/word16du" xmlns:w16sdtdh="http://schemas.microsoft.com/office/word/2020/wordml/sdtdatahash" xmlns:w16se="http://schemas.microsoft.com/office/word/2015/wordml/symex" mc:Ignorable="w14 w15 w16se w16cid w16 w16cex w16sdtdh w16du">
   <w:optimizeForBrowser/>
   <w:allowPNG/>
 </w:webSettings>

</xml_diff>